<commit_message>
PKSS park 1 2
</commit_message>
<xml_diff>
--- a/7_sem/PKSS/ИКБО_20_21_ФомичевРА.docx
+++ b/7_sem/PKSS/ИКБО_20_21_ФомичевРА.docx
@@ -61,7 +61,7 @@
                           </pic:cNvPicPr>
                         </pic:nvPicPr>
                         <pic:blipFill>
-                          <a:blip r:embed="rId5"/>
+                          <a:blip r:embed="rId7"/>
                           <a:stretch/>
                         </pic:blipFill>
                         <pic:spPr bwMode="auto">
@@ -405,27 +405,7 @@
           <w:szCs w:val="20"/>
           <w:lang w:eastAsia="ru-RU"/>
         </w:rPr>
-        <w:t>(</w:t>
-      </w:r>
-      <w:proofErr w:type="spellStart"/>
-      <w:r>
-        <w:rPr>
-          <w:rFonts w:eastAsia="Times New Roman" w:cs="Times New Roman"/>
-          <w:bCs/>
-          <w:szCs w:val="20"/>
-          <w:lang w:eastAsia="ru-RU"/>
-        </w:rPr>
-        <w:t>ИиППО</w:t>
-      </w:r>
-      <w:proofErr w:type="spellEnd"/>
-      <w:r>
-        <w:rPr>
-          <w:rFonts w:eastAsia="Times New Roman" w:cs="Times New Roman"/>
-          <w:bCs/>
-          <w:szCs w:val="20"/>
-          <w:lang w:eastAsia="ru-RU"/>
-        </w:rPr>
-        <w:t>)</w:t>
+        <w:t>(ИиППО)</w:t>
       </w:r>
     </w:p>
     <w:tbl>
@@ -1388,10 +1368,10 @@
       </w:pPr>
       <w:r>
         <w:drawing>
-          <wp:inline distT="0" distB="0" distL="0" distR="0" wp14:anchorId="5B7A876F" wp14:editId="7099FB01">
-            <wp:extent cx="5600700" cy="3819013"/>
+          <wp:inline distT="0" distB="0" distL="0" distR="0" wp14:anchorId="720DF623" wp14:editId="257F1AEE">
+            <wp:extent cx="5628005" cy="3838233"/>
             <wp:effectExtent l="0" t="0" r="0" b="0"/>
-            <wp:docPr id="187205951" name="Рисунок 1"/>
+            <wp:docPr id="1541887499" name="Рисунок 1"/>
             <wp:cNvGraphicFramePr>
               <a:graphicFrameLocks xmlns:a="http://schemas.openxmlformats.org/drawingml/2006/main" noChangeAspect="1"/>
             </wp:cNvGraphicFramePr>
@@ -1399,284 +1379,7 @@
               <a:graphicData uri="http://schemas.openxmlformats.org/drawingml/2006/picture">
                 <pic:pic xmlns:pic="http://schemas.openxmlformats.org/drawingml/2006/picture">
                   <pic:nvPicPr>
-                    <pic:cNvPr id="187205951" name=""/>
-                    <pic:cNvPicPr/>
-                  </pic:nvPicPr>
-                  <pic:blipFill>
-                    <a:blip r:embed="rId6"/>
-                    <a:stretch>
-                      <a:fillRect/>
-                    </a:stretch>
-                  </pic:blipFill>
-                  <pic:spPr>
-                    <a:xfrm>
-                      <a:off x="0" y="0"/>
-                      <a:ext cx="5605331" cy="3822171"/>
-                    </a:xfrm>
-                    <a:prstGeom prst="rect">
-                      <a:avLst/>
-                    </a:prstGeom>
-                  </pic:spPr>
-                </pic:pic>
-              </a:graphicData>
-            </a:graphic>
-          </wp:inline>
-        </w:drawing>
-      </w:r>
-    </w:p>
-    <w:p>
-      <w:pPr>
-        <w:pStyle w:val="a6"/>
-        <w:jc w:val="center"/>
-      </w:pPr>
-      <w:r>
-        <w:t>Рисунок 1 – Контекстная диаграмма А0</w:t>
-      </w:r>
-    </w:p>
-    <w:p>
-      <w:pPr>
-        <w:ind w:firstLine="709"/>
-      </w:pPr>
-      <w:r>
-        <w:t>Далее была произведена декомпозиция основного функционального блока А0 (рисунок 2). Были получены следующие функциональные блоки:</w:t>
-      </w:r>
-    </w:p>
-    <w:p>
-      <w:pPr>
-        <w:pStyle w:val="a8"/>
-        <w:numPr>
-          <w:ilvl w:val="0"/>
-          <w:numId w:val="8"/>
-        </w:numPr>
-        <w:ind w:left="0" w:firstLine="709"/>
-      </w:pPr>
-      <w:r>
-        <w:t>Управление персоналом</w:t>
-      </w:r>
-      <w:r>
-        <w:t xml:space="preserve"> </w:t>
-      </w:r>
-      <w:r>
-        <w:t>– А1</w:t>
-      </w:r>
-    </w:p>
-    <w:p>
-      <w:pPr>
-        <w:pStyle w:val="a8"/>
-        <w:numPr>
-          <w:ilvl w:val="0"/>
-          <w:numId w:val="9"/>
-        </w:numPr>
-        <w:ind w:left="0" w:firstLine="709"/>
-      </w:pPr>
-      <w:r>
-        <w:t>Планирование маршрутов</w:t>
-      </w:r>
-      <w:r>
-        <w:t xml:space="preserve"> </w:t>
-      </w:r>
-      <w:r>
-        <w:t>– А2</w:t>
-      </w:r>
-    </w:p>
-    <w:p>
-      <w:pPr>
-        <w:pStyle w:val="a8"/>
-        <w:numPr>
-          <w:ilvl w:val="0"/>
-          <w:numId w:val="9"/>
-        </w:numPr>
-        <w:ind w:left="0" w:firstLine="709"/>
-      </w:pPr>
-      <w:r>
-        <w:t>Ремонт и обслуживание трамваев</w:t>
-      </w:r>
-      <w:r>
-        <w:t xml:space="preserve"> </w:t>
-      </w:r>
-      <w:r>
-        <w:t>– А3</w:t>
-      </w:r>
-    </w:p>
-    <w:p>
-      <w:pPr>
-        <w:pStyle w:val="a8"/>
-        <w:numPr>
-          <w:ilvl w:val="0"/>
-          <w:numId w:val="9"/>
-        </w:numPr>
-        <w:ind w:left="0" w:firstLine="709"/>
-      </w:pPr>
-      <w:r>
-        <w:t>Управление финансами</w:t>
-      </w:r>
-      <w:r>
-        <w:t xml:space="preserve"> </w:t>
-      </w:r>
-      <w:r>
-        <w:t>– А4</w:t>
-      </w:r>
-    </w:p>
-    <w:p>
-      <w:pPr>
-        <w:pStyle w:val="a8"/>
-        <w:ind w:left="709"/>
-        <w:jc w:val="center"/>
-      </w:pPr>
-      <w:r>
-        <w:lastRenderedPageBreak/>
-        <w:drawing>
-          <wp:inline distT="0" distB="0" distL="0" distR="0" wp14:anchorId="1D219156" wp14:editId="5B2FC6D7">
-            <wp:extent cx="5059680" cy="3456592"/>
-            <wp:effectExtent l="0" t="0" r="7620" b="0"/>
-            <wp:docPr id="1438568748" name="Рисунок 1"/>
-            <wp:cNvGraphicFramePr>
-              <a:graphicFrameLocks xmlns:a="http://schemas.openxmlformats.org/drawingml/2006/main" noChangeAspect="1"/>
-            </wp:cNvGraphicFramePr>
-            <a:graphic xmlns:a="http://schemas.openxmlformats.org/drawingml/2006/main">
-              <a:graphicData uri="http://schemas.openxmlformats.org/drawingml/2006/picture">
-                <pic:pic xmlns:pic="http://schemas.openxmlformats.org/drawingml/2006/picture">
-                  <pic:nvPicPr>
-                    <pic:cNvPr id="1438568748" name=""/>
-                    <pic:cNvPicPr/>
-                  </pic:nvPicPr>
-                  <pic:blipFill>
-                    <a:blip r:embed="rId7"/>
-                    <a:stretch>
-                      <a:fillRect/>
-                    </a:stretch>
-                  </pic:blipFill>
-                  <pic:spPr>
-                    <a:xfrm>
-                      <a:off x="0" y="0"/>
-                      <a:ext cx="5067051" cy="3461627"/>
-                    </a:xfrm>
-                    <a:prstGeom prst="rect">
-                      <a:avLst/>
-                    </a:prstGeom>
-                  </pic:spPr>
-                </pic:pic>
-              </a:graphicData>
-            </a:graphic>
-          </wp:inline>
-        </w:drawing>
-      </w:r>
-    </w:p>
-    <w:p>
-      <w:pPr>
-        <w:pStyle w:val="a8"/>
-        <w:jc w:val="center"/>
-      </w:pPr>
-      <w:r>
-        <w:t>Рисунок 2 – Декомпозиция функционального блока</w:t>
-      </w:r>
-    </w:p>
-    <w:p>
-      <w:pPr>
-        <w:pStyle w:val="a8"/>
-      </w:pPr>
-      <w:r>
-        <w:t xml:space="preserve">Декомпозиция блока </w:t>
-      </w:r>
-      <w:r>
-        <w:rPr>
-          <w:lang w:val="en-US"/>
-        </w:rPr>
-        <w:t>A</w:t>
-      </w:r>
-      <w:r>
-        <w:t>1</w:t>
-      </w:r>
-      <w:r>
-        <w:t>:</w:t>
-      </w:r>
-    </w:p>
-    <w:p>
-      <w:pPr>
-        <w:pStyle w:val="a8"/>
-        <w:numPr>
-          <w:ilvl w:val="0"/>
-          <w:numId w:val="10"/>
-        </w:numPr>
-      </w:pPr>
-      <w:r>
-        <w:t>Назначение водителей</w:t>
-      </w:r>
-      <w:r>
-        <w:t xml:space="preserve"> – А</w:t>
-      </w:r>
-      <w:r>
-        <w:t>1</w:t>
-      </w:r>
-      <w:r>
-        <w:t>1</w:t>
-      </w:r>
-    </w:p>
-    <w:p>
-      <w:pPr>
-        <w:pStyle w:val="a8"/>
-        <w:numPr>
-          <w:ilvl w:val="0"/>
-          <w:numId w:val="10"/>
-        </w:numPr>
-      </w:pPr>
-      <w:r>
-        <w:t>Перенаправление кондукторов</w:t>
-      </w:r>
-      <w:r>
-        <w:t xml:space="preserve"> </w:t>
-      </w:r>
-      <w:r>
-        <w:t>– А</w:t>
-      </w:r>
-      <w:r>
-        <w:t>1</w:t>
-      </w:r>
-      <w:r>
-        <w:t>2</w:t>
-      </w:r>
-    </w:p>
-    <w:p>
-      <w:pPr>
-        <w:ind w:firstLine="708"/>
-      </w:pPr>
-      <w:r>
-        <w:t>Диаграмма декомпозированного блока</w:t>
-      </w:r>
-      <w:r>
-        <w:t xml:space="preserve"> представлена на рисунке 3.</w:t>
-      </w:r>
-    </w:p>
-    <w:p>
-      <w:pPr>
-        <w:jc w:val="center"/>
-        <w:rPr>
-          <w:rFonts w:eastAsia="Droid Sans Fallback" w:cs="Mangal"/>
-          <w:kern w:val="2"/>
-          <w:szCs w:val="24"/>
-          <w:lang w:eastAsia="zh-CN" w:bidi="hi-IN"/>
-        </w:rPr>
-      </w:pPr>
-      <w:r>
-        <w:rPr>
-          <w:rFonts w:eastAsia="Droid Sans Fallback" w:cs="Mangal"/>
-          <w:kern w:val="2"/>
-          <w:szCs w:val="24"/>
-          <w:lang w:eastAsia="zh-CN" w:bidi="hi-IN"/>
-        </w:rPr>
-        <w:drawing>
-          <wp:inline distT="0" distB="0" distL="0" distR="0" wp14:anchorId="09341BCD" wp14:editId="3FED91D9">
-            <wp:extent cx="5082014" cy="3451207"/>
-            <wp:effectExtent l="0" t="0" r="4445" b="0"/>
-            <wp:docPr id="1163780131" name="Рисунок 1"/>
-            <wp:cNvGraphicFramePr>
-              <a:graphicFrameLocks xmlns:a="http://schemas.openxmlformats.org/drawingml/2006/main" noChangeAspect="1"/>
-            </wp:cNvGraphicFramePr>
-            <a:graphic xmlns:a="http://schemas.openxmlformats.org/drawingml/2006/main">
-              <a:graphicData uri="http://schemas.openxmlformats.org/drawingml/2006/picture">
-                <pic:pic xmlns:pic="http://schemas.openxmlformats.org/drawingml/2006/picture">
-                  <pic:nvPicPr>
-                    <pic:cNvPr id="1163780131" name=""/>
+                    <pic:cNvPr id="1541887499" name=""/>
                     <pic:cNvPicPr/>
                   </pic:nvPicPr>
                   <pic:blipFill>
@@ -1688,7 +1391,7 @@
                   <pic:spPr>
                     <a:xfrm>
                       <a:off x="0" y="0"/>
-                      <a:ext cx="5101804" cy="3464646"/>
+                      <a:ext cx="5633591" cy="3842042"/>
                     </a:xfrm>
                     <a:prstGeom prst="rect">
                       <a:avLst/>
@@ -1703,49 +1406,166 @@
     </w:p>
     <w:p>
       <w:pPr>
+        <w:pStyle w:val="a6"/>
         <w:jc w:val="center"/>
-        <w:rPr>
-          <w:rFonts w:eastAsia="Droid Sans Fallback" w:cs="Mangal"/>
-          <w:kern w:val="2"/>
-          <w:szCs w:val="24"/>
-          <w:lang w:eastAsia="zh-CN" w:bidi="hi-IN"/>
-        </w:rPr>
-      </w:pPr>
-      <w:r>
-        <w:rPr>
-          <w:rFonts w:eastAsia="Droid Sans Fallback" w:cs="Mangal"/>
-          <w:kern w:val="2"/>
-          <w:szCs w:val="24"/>
-          <w:lang w:eastAsia="zh-CN" w:bidi="hi-IN"/>
-        </w:rPr>
-        <w:t>Рисунок 3 – Декомпозиция блока А</w:t>
-      </w:r>
-      <w:r>
-        <w:rPr>
-          <w:rFonts w:eastAsia="Droid Sans Fallback" w:cs="Mangal"/>
-          <w:kern w:val="2"/>
-          <w:szCs w:val="24"/>
-          <w:lang w:eastAsia="zh-CN" w:bidi="hi-IN"/>
-        </w:rPr>
+      </w:pPr>
+      <w:r>
+        <w:t>Рисунок 1 – Контекстная диаграмма А0</w:t>
+      </w:r>
+    </w:p>
+    <w:p>
+      <w:pPr>
+        <w:ind w:firstLine="709"/>
+      </w:pPr>
+      <w:r>
+        <w:t>Далее была произведена декомпозиция основного функционального блока А0 (рисунок 2). Были получены следующие функциональные блоки:</w:t>
+      </w:r>
+    </w:p>
+    <w:p>
+      <w:pPr>
+        <w:pStyle w:val="a8"/>
+        <w:numPr>
+          <w:ilvl w:val="0"/>
+          <w:numId w:val="8"/>
+        </w:numPr>
+        <w:ind w:left="0" w:firstLine="709"/>
+      </w:pPr>
+      <w:r>
+        <w:t>Управление персоналом</w:t>
+      </w:r>
+      <w:r>
+        <w:t xml:space="preserve"> </w:t>
+      </w:r>
+      <w:r>
+        <w:t>– А1</w:t>
+      </w:r>
+    </w:p>
+    <w:p>
+      <w:pPr>
+        <w:pStyle w:val="a8"/>
+        <w:numPr>
+          <w:ilvl w:val="0"/>
+          <w:numId w:val="9"/>
+        </w:numPr>
+        <w:ind w:left="0" w:firstLine="709"/>
+      </w:pPr>
+      <w:r>
+        <w:t>Планирование маршрутов</w:t>
+      </w:r>
+      <w:r>
+        <w:t xml:space="preserve"> </w:t>
+      </w:r>
+      <w:r>
+        <w:t>– А2</w:t>
+      </w:r>
+    </w:p>
+    <w:p>
+      <w:pPr>
+        <w:pStyle w:val="a8"/>
+        <w:numPr>
+          <w:ilvl w:val="0"/>
+          <w:numId w:val="9"/>
+        </w:numPr>
+        <w:ind w:left="0" w:firstLine="709"/>
+      </w:pPr>
+      <w:r>
+        <w:t>Ремонт и обслуживание трамваев</w:t>
+      </w:r>
+      <w:r>
+        <w:t xml:space="preserve"> </w:t>
+      </w:r>
+      <w:r>
+        <w:t>– А3</w:t>
+      </w:r>
+    </w:p>
+    <w:p>
+      <w:pPr>
+        <w:pStyle w:val="a8"/>
+        <w:numPr>
+          <w:ilvl w:val="0"/>
+          <w:numId w:val="9"/>
+        </w:numPr>
+        <w:ind w:left="0" w:firstLine="709"/>
+      </w:pPr>
+      <w:r>
+        <w:t>Управление финансами</w:t>
+      </w:r>
+      <w:r>
+        <w:t xml:space="preserve"> </w:t>
+      </w:r>
+      <w:r>
+        <w:t>– А4</w:t>
+      </w:r>
+    </w:p>
+    <w:p>
+      <w:pPr>
+        <w:pStyle w:val="a8"/>
+        <w:ind w:left="709"/>
+        <w:jc w:val="center"/>
+      </w:pPr>
+      <w:r>
+        <w:lastRenderedPageBreak/>
+        <w:drawing>
+          <wp:inline distT="0" distB="0" distL="0" distR="0" wp14:anchorId="51EE7C0D" wp14:editId="625B8731">
+            <wp:extent cx="5754205" cy="3924300"/>
+            <wp:effectExtent l="0" t="0" r="0" b="0"/>
+            <wp:docPr id="441407669" name="Рисунок 1"/>
+            <wp:cNvGraphicFramePr>
+              <a:graphicFrameLocks xmlns:a="http://schemas.openxmlformats.org/drawingml/2006/main" noChangeAspect="1"/>
+            </wp:cNvGraphicFramePr>
+            <a:graphic xmlns:a="http://schemas.openxmlformats.org/drawingml/2006/main">
+              <a:graphicData uri="http://schemas.openxmlformats.org/drawingml/2006/picture">
+                <pic:pic xmlns:pic="http://schemas.openxmlformats.org/drawingml/2006/picture">
+                  <pic:nvPicPr>
+                    <pic:cNvPr id="441407669" name=""/>
+                    <pic:cNvPicPr/>
+                  </pic:nvPicPr>
+                  <pic:blipFill>
+                    <a:blip r:embed="rId9"/>
+                    <a:stretch>
+                      <a:fillRect/>
+                    </a:stretch>
+                  </pic:blipFill>
+                  <pic:spPr>
+                    <a:xfrm>
+                      <a:off x="0" y="0"/>
+                      <a:ext cx="5755834" cy="3925411"/>
+                    </a:xfrm>
+                    <a:prstGeom prst="rect">
+                      <a:avLst/>
+                    </a:prstGeom>
+                  </pic:spPr>
+                </pic:pic>
+              </a:graphicData>
+            </a:graphic>
+          </wp:inline>
+        </w:drawing>
+      </w:r>
+    </w:p>
+    <w:p>
+      <w:pPr>
+        <w:pStyle w:val="a8"/>
+        <w:jc w:val="center"/>
+      </w:pPr>
+      <w:r>
+        <w:t>Рисунок 2 – Декомпозиция функционального блока</w:t>
+      </w:r>
+    </w:p>
+    <w:p>
+      <w:pPr>
+        <w:pStyle w:val="a8"/>
+      </w:pPr>
+      <w:r>
+        <w:t xml:space="preserve">Декомпозиция блока </w:t>
+      </w:r>
+      <w:r>
+        <w:rPr>
+          <w:lang w:val="en-US"/>
+        </w:rPr>
+        <w:t>A</w:t>
+      </w:r>
+      <w:r>
         <w:t>1</w:t>
-      </w:r>
-    </w:p>
-    <w:p>
-      <w:pPr>
-        <w:pStyle w:val="a8"/>
-      </w:pPr>
-      <w:r>
-        <w:lastRenderedPageBreak/>
-        <w:t xml:space="preserve">Декомпозиция блока </w:t>
-      </w:r>
-      <w:r>
-        <w:rPr>
-          <w:lang w:val="en-US"/>
-        </w:rPr>
-        <w:t>A</w:t>
-      </w:r>
-      <w:r>
-        <w:t>2</w:t>
       </w:r>
       <w:r>
         <w:t>:</w:t>
@@ -1760,13 +1580,13 @@
         </w:numPr>
       </w:pPr>
       <w:r>
-        <w:t>Назначение трамваев на маршруты</w:t>
+        <w:t>Назначение водителей</w:t>
       </w:r>
       <w:r>
         <w:t xml:space="preserve"> – А</w:t>
       </w:r>
       <w:r>
-        <w:t>2</w:t>
+        <w:t>1</w:t>
       </w:r>
       <w:r>
         <w:t>1</w:t>
@@ -1781,13 +1601,7 @@
         </w:numPr>
       </w:pPr>
       <w:r>
-        <w:t>Уч</w:t>
-      </w:r>
-      <w:r>
-        <w:t>е</w:t>
-      </w:r>
-      <w:r>
-        <w:t>т поломок и ремонтов</w:t>
+        <w:t>Перенаправление кондукторов</w:t>
       </w:r>
       <w:r>
         <w:t xml:space="preserve"> </w:t>
@@ -1796,24 +1610,21 @@
         <w:t>– А</w:t>
       </w:r>
       <w:r>
+        <w:t>1</w:t>
+      </w:r>
+      <w:r>
         <w:t>2</w:t>
       </w:r>
-      <w:r>
-        <w:t>2</w:t>
-      </w:r>
     </w:p>
     <w:p>
       <w:pPr>
         <w:ind w:firstLine="708"/>
       </w:pPr>
       <w:r>
-        <w:t xml:space="preserve">Диаграмма декомпозированного блока представлена на рисунке </w:t>
-      </w:r>
-      <w:r>
-        <w:t>4</w:t>
-      </w:r>
-      <w:r>
-        <w:t>.</w:t>
+        <w:t>Диаграмма декомпозированного блока</w:t>
+      </w:r>
+      <w:r>
+        <w:t xml:space="preserve"> представлена на рисунке 3.</w:t>
       </w:r>
     </w:p>
     <w:p>
@@ -1833,6 +1644,153 @@
           <w:szCs w:val="24"/>
           <w:lang w:eastAsia="zh-CN" w:bidi="hi-IN"/>
         </w:rPr>
+        <w:lastRenderedPageBreak/>
+        <w:drawing>
+          <wp:inline distT="0" distB="0" distL="0" distR="0" wp14:anchorId="30E95C67" wp14:editId="7015AC1B">
+            <wp:extent cx="5697467" cy="3901440"/>
+            <wp:effectExtent l="0" t="0" r="0" b="3810"/>
+            <wp:docPr id="870771554" name="Рисунок 1"/>
+            <wp:cNvGraphicFramePr>
+              <a:graphicFrameLocks xmlns:a="http://schemas.openxmlformats.org/drawingml/2006/main" noChangeAspect="1"/>
+            </wp:cNvGraphicFramePr>
+            <a:graphic xmlns:a="http://schemas.openxmlformats.org/drawingml/2006/main">
+              <a:graphicData uri="http://schemas.openxmlformats.org/drawingml/2006/picture">
+                <pic:pic xmlns:pic="http://schemas.openxmlformats.org/drawingml/2006/picture">
+                  <pic:nvPicPr>
+                    <pic:cNvPr id="870771554" name=""/>
+                    <pic:cNvPicPr/>
+                  </pic:nvPicPr>
+                  <pic:blipFill>
+                    <a:blip r:embed="rId10"/>
+                    <a:stretch>
+                      <a:fillRect/>
+                    </a:stretch>
+                  </pic:blipFill>
+                  <pic:spPr>
+                    <a:xfrm>
+                      <a:off x="0" y="0"/>
+                      <a:ext cx="5698731" cy="3902306"/>
+                    </a:xfrm>
+                    <a:prstGeom prst="rect">
+                      <a:avLst/>
+                    </a:prstGeom>
+                  </pic:spPr>
+                </pic:pic>
+              </a:graphicData>
+            </a:graphic>
+          </wp:inline>
+        </w:drawing>
+      </w:r>
+    </w:p>
+    <w:p>
+      <w:pPr>
+        <w:jc w:val="center"/>
+        <w:rPr>
+          <w:rFonts w:eastAsia="Droid Sans Fallback" w:cs="Mangal"/>
+          <w:kern w:val="2"/>
+          <w:szCs w:val="24"/>
+          <w:lang w:eastAsia="zh-CN" w:bidi="hi-IN"/>
+        </w:rPr>
+      </w:pPr>
+      <w:r>
+        <w:rPr>
+          <w:rFonts w:eastAsia="Droid Sans Fallback" w:cs="Mangal"/>
+          <w:kern w:val="2"/>
+          <w:szCs w:val="24"/>
+          <w:lang w:eastAsia="zh-CN" w:bidi="hi-IN"/>
+        </w:rPr>
+        <w:t>Рисунок 3 – Декомпозиция блока А</w:t>
+      </w:r>
+      <w:r>
+        <w:rPr>
+          <w:rFonts w:eastAsia="Droid Sans Fallback" w:cs="Mangal"/>
+          <w:kern w:val="2"/>
+          <w:szCs w:val="24"/>
+          <w:lang w:eastAsia="zh-CN" w:bidi="hi-IN"/>
+        </w:rPr>
+        <w:t>1</w:t>
+      </w:r>
+    </w:p>
+    <w:p>
+      <w:pPr>
+        <w:pStyle w:val="a8"/>
+      </w:pPr>
+      <w:r>
+        <w:t xml:space="preserve">Декомпозиция блока </w:t>
+      </w:r>
+      <w:r>
+        <w:rPr>
+          <w:lang w:val="en-US"/>
+        </w:rPr>
+        <w:t>A</w:t>
+      </w:r>
+      <w:r>
+        <w:t>2:</w:t>
+      </w:r>
+    </w:p>
+    <w:p>
+      <w:pPr>
+        <w:pStyle w:val="a8"/>
+        <w:numPr>
+          <w:ilvl w:val="0"/>
+          <w:numId w:val="10"/>
+        </w:numPr>
+      </w:pPr>
+      <w:r>
+        <w:t>Назначение трамваев на маршруты</w:t>
+      </w:r>
+      <w:r>
+        <w:t xml:space="preserve"> – А21</w:t>
+      </w:r>
+    </w:p>
+    <w:p>
+      <w:pPr>
+        <w:pStyle w:val="a8"/>
+        <w:numPr>
+          <w:ilvl w:val="0"/>
+          <w:numId w:val="10"/>
+        </w:numPr>
+      </w:pPr>
+      <w:r>
+        <w:t>Уч</w:t>
+      </w:r>
+      <w:r>
+        <w:t>е</w:t>
+      </w:r>
+      <w:r>
+        <w:t>т поломок и ремонтов</w:t>
+      </w:r>
+      <w:r>
+        <w:t xml:space="preserve"> – А22</w:t>
+      </w:r>
+    </w:p>
+    <w:p>
+      <w:pPr>
+        <w:ind w:firstLine="708"/>
+      </w:pPr>
+      <w:r>
+        <w:t>Диаграмма декомпозированного блока представлена на рисунке 4.</w:t>
+      </w:r>
+    </w:p>
+    <w:p>
+      <w:pPr>
+        <w:jc w:val="center"/>
+        <w:rPr>
+          <w:rFonts w:eastAsia="Droid Sans Fallback" w:cs="Mangal"/>
+          <w:kern w:val="2"/>
+          <w:szCs w:val="24"/>
+          <w:lang w:eastAsia="zh-CN" w:bidi="hi-IN"/>
+        </w:rPr>
+      </w:pPr>
+      <w:r>
+        <w:rPr>
+          <w:rFonts w:eastAsia="Droid Sans Fallback" w:cs="Mangal"/>
+          <w:noProof/>
+          <w:kern w:val="2"/>
+          <w:szCs w:val="24"/>
+          <w:lang w:eastAsia="zh-CN" w:bidi="hi-IN"/>
+        </w:rPr>
+        <w:lastRenderedPageBreak/>
         <w:drawing>
           <wp:inline distT="0" distB="0" distL="0" distR="0" wp14:anchorId="61DEB071" wp14:editId="0B9DFEDD">
             <wp:extent cx="5615996" cy="3825240"/>
@@ -1849,7 +1807,7 @@
                     <pic:cNvPicPr/>
                   </pic:nvPicPr>
                   <pic:blipFill>
-                    <a:blip r:embed="rId9"/>
+                    <a:blip r:embed="rId11"/>
                     <a:stretch>
                       <a:fillRect/>
                     </a:stretch>
@@ -1887,34 +1845,7 @@
           <w:szCs w:val="24"/>
           <w:lang w:eastAsia="zh-CN" w:bidi="hi-IN"/>
         </w:rPr>
-        <w:t xml:space="preserve">Рисунок </w:t>
-      </w:r>
-      <w:r>
-        <w:rPr>
-          <w:rFonts w:eastAsia="Droid Sans Fallback" w:cs="Mangal"/>
-          <w:kern w:val="2"/>
-          <w:szCs w:val="24"/>
-          <w:lang w:eastAsia="zh-CN" w:bidi="hi-IN"/>
-        </w:rPr>
-        <w:t>4</w:t>
-      </w:r>
-      <w:r>
-        <w:rPr>
-          <w:rFonts w:eastAsia="Droid Sans Fallback" w:cs="Mangal"/>
-          <w:kern w:val="2"/>
-          <w:szCs w:val="24"/>
-          <w:lang w:eastAsia="zh-CN" w:bidi="hi-IN"/>
-        </w:rPr>
-        <w:t xml:space="preserve"> – Декомпозиция блока А</w:t>
-      </w:r>
-      <w:r>
-        <w:rPr>
-          <w:rFonts w:eastAsia="Droid Sans Fallback" w:cs="Mangal"/>
-          <w:kern w:val="2"/>
-          <w:szCs w:val="24"/>
-          <w:lang w:eastAsia="zh-CN" w:bidi="hi-IN"/>
-        </w:rPr>
-        <w:t>2</w:t>
+        <w:t>Рисунок 4 – Декомпозиция блока А2</w:t>
       </w:r>
     </w:p>
     <w:p>
@@ -1931,10 +1862,7 @@
         <w:t>A</w:t>
       </w:r>
       <w:r>
-        <w:t>3</w:t>
-      </w:r>
-      <w:r>
-        <w:t>:</w:t>
+        <w:t>3:</w:t>
       </w:r>
     </w:p>
     <w:p>
@@ -1949,16 +1877,7 @@
         <w:t>Проверка состояния трамваев</w:t>
       </w:r>
       <w:r>
-        <w:t xml:space="preserve"> </w:t>
-      </w:r>
-      <w:r>
-        <w:t>– А</w:t>
-      </w:r>
-      <w:r>
-        <w:t>3</w:t>
-      </w:r>
-      <w:r>
-        <w:t>1</w:t>
+        <w:t xml:space="preserve"> – А31</w:t>
       </w:r>
     </w:p>
     <w:p>
@@ -1973,16 +1892,7 @@
         <w:t>Ремонт неисправных трамваев</w:t>
       </w:r>
       <w:r>
-        <w:t xml:space="preserve"> </w:t>
-      </w:r>
-      <w:r>
-        <w:t>– А</w:t>
-      </w:r>
-      <w:r>
-        <w:t>3</w:t>
-      </w:r>
-      <w:r>
-        <w:t>2</w:t>
+        <w:t xml:space="preserve"> – А32</w:t>
       </w:r>
     </w:p>
     <w:p>
@@ -1990,13 +1900,7 @@
         <w:ind w:firstLine="708"/>
       </w:pPr>
       <w:r>
-        <w:t xml:space="preserve">Диаграмма декомпозированного блока представлена на рисунке </w:t>
-      </w:r>
-      <w:r>
-        <w:t>5</w:t>
-      </w:r>
-      <w:r>
-        <w:t>.</w:t>
+        <w:t>Диаграмма декомпозированного блока представлена на рисунке 5.</w:t>
       </w:r>
     </w:p>
     <w:p>
@@ -2018,10 +1922,10 @@
         </w:rPr>
         <w:lastRenderedPageBreak/>
         <w:drawing>
-          <wp:inline distT="0" distB="0" distL="0" distR="0" wp14:anchorId="4CD4DA48" wp14:editId="0F898DE5">
-            <wp:extent cx="5559425" cy="3811073"/>
-            <wp:effectExtent l="0" t="0" r="3175" b="0"/>
-            <wp:docPr id="587871185" name="Рисунок 1"/>
+          <wp:inline distT="0" distB="0" distL="0" distR="0" wp14:anchorId="0500C745" wp14:editId="34A57DA8">
+            <wp:extent cx="5940425" cy="4057015"/>
+            <wp:effectExtent l="0" t="0" r="3175" b="635"/>
+            <wp:docPr id="620278004" name="Рисунок 1"/>
             <wp:cNvGraphicFramePr>
               <a:graphicFrameLocks xmlns:a="http://schemas.openxmlformats.org/drawingml/2006/main" noChangeAspect="1"/>
             </wp:cNvGraphicFramePr>
@@ -2029,818 +1933,7 @@
               <a:graphicData uri="http://schemas.openxmlformats.org/drawingml/2006/picture">
                 <pic:pic xmlns:pic="http://schemas.openxmlformats.org/drawingml/2006/picture">
                   <pic:nvPicPr>
-                    <pic:cNvPr id="587871185" name=""/>
-                    <pic:cNvPicPr/>
-                  </pic:nvPicPr>
-                  <pic:blipFill>
-                    <a:blip r:embed="rId10"/>
-                    <a:stretch>
-                      <a:fillRect/>
-                    </a:stretch>
-                  </pic:blipFill>
-                  <pic:spPr>
-                    <a:xfrm>
-                      <a:off x="0" y="0"/>
-                      <a:ext cx="5562095" cy="3812903"/>
-                    </a:xfrm>
-                    <a:prstGeom prst="rect">
-                      <a:avLst/>
-                    </a:prstGeom>
-                  </pic:spPr>
-                </pic:pic>
-              </a:graphicData>
-            </a:graphic>
-          </wp:inline>
-        </w:drawing>
-      </w:r>
-    </w:p>
-    <w:p>
-      <w:pPr>
-        <w:jc w:val="center"/>
-        <w:rPr>
-          <w:rFonts w:eastAsia="Droid Sans Fallback" w:cs="Mangal"/>
-          <w:kern w:val="2"/>
-          <w:szCs w:val="24"/>
-          <w:lang w:eastAsia="zh-CN" w:bidi="hi-IN"/>
-        </w:rPr>
-      </w:pPr>
-      <w:r>
-        <w:rPr>
-          <w:rFonts w:eastAsia="Droid Sans Fallback" w:cs="Mangal"/>
-          <w:kern w:val="2"/>
-          <w:szCs w:val="24"/>
-          <w:lang w:eastAsia="zh-CN" w:bidi="hi-IN"/>
-        </w:rPr>
-        <w:t xml:space="preserve">Рисунок </w:t>
-      </w:r>
-      <w:r>
-        <w:rPr>
-          <w:rFonts w:eastAsia="Droid Sans Fallback" w:cs="Mangal"/>
-          <w:kern w:val="2"/>
-          <w:szCs w:val="24"/>
-          <w:lang w:eastAsia="zh-CN" w:bidi="hi-IN"/>
-        </w:rPr>
-        <w:t>5</w:t>
-      </w:r>
-      <w:r>
-        <w:rPr>
-          <w:rFonts w:eastAsia="Droid Sans Fallback" w:cs="Mangal"/>
-          <w:kern w:val="2"/>
-          <w:szCs w:val="24"/>
-          <w:lang w:eastAsia="zh-CN" w:bidi="hi-IN"/>
-        </w:rPr>
-        <w:t xml:space="preserve"> – Декомпозиция блока А</w:t>
-      </w:r>
-      <w:r>
-        <w:rPr>
-          <w:rFonts w:eastAsia="Droid Sans Fallback" w:cs="Mangal"/>
-          <w:kern w:val="2"/>
-          <w:szCs w:val="24"/>
-          <w:lang w:eastAsia="zh-CN" w:bidi="hi-IN"/>
-        </w:rPr>
-        <w:t>3</w:t>
-      </w:r>
-    </w:p>
-    <w:p>
-      <w:pPr>
-        <w:pStyle w:val="a8"/>
-      </w:pPr>
-      <w:r>
-        <w:t xml:space="preserve">Декомпозиция блока </w:t>
-      </w:r>
-      <w:r>
-        <w:rPr>
-          <w:lang w:val="en-US"/>
-        </w:rPr>
-        <w:t>A</w:t>
-      </w:r>
-      <w:r>
-        <w:t>4</w:t>
-      </w:r>
-      <w:r>
-        <w:t>:</w:t>
-      </w:r>
-    </w:p>
-    <w:p>
-      <w:pPr>
-        <w:pStyle w:val="a8"/>
-        <w:numPr>
-          <w:ilvl w:val="0"/>
-          <w:numId w:val="10"/>
-        </w:numPr>
-      </w:pPr>
-      <w:r>
-        <w:t>Уч</w:t>
-      </w:r>
-      <w:r>
-        <w:t>е</w:t>
-      </w:r>
-      <w:r>
-        <w:t>т выручки с маршрутов</w:t>
-      </w:r>
-      <w:r>
-        <w:t xml:space="preserve"> </w:t>
-      </w:r>
-      <w:r>
-        <w:t>– А</w:t>
-      </w:r>
-      <w:r>
-        <w:t>4</w:t>
-      </w:r>
-      <w:r>
-        <w:t>1</w:t>
-      </w:r>
-    </w:p>
-    <w:p>
-      <w:pPr>
-        <w:pStyle w:val="a8"/>
-        <w:numPr>
-          <w:ilvl w:val="0"/>
-          <w:numId w:val="10"/>
-        </w:numPr>
-      </w:pPr>
-      <w:r>
-        <w:t>Финансовая отчетность</w:t>
-      </w:r>
-      <w:r>
-        <w:t xml:space="preserve"> </w:t>
-      </w:r>
-      <w:r>
-        <w:t>– А</w:t>
-      </w:r>
-      <w:r>
-        <w:t>4</w:t>
-      </w:r>
-      <w:r>
-        <w:t>2</w:t>
-      </w:r>
-    </w:p>
-    <w:p>
-      <w:pPr>
-        <w:ind w:firstLine="708"/>
-      </w:pPr>
-      <w:r>
-        <w:t xml:space="preserve">Диаграмма декомпозированного блока представлена на рисунке </w:t>
-      </w:r>
-      <w:r>
-        <w:t>6</w:t>
-      </w:r>
-      <w:r>
-        <w:t>.</w:t>
-      </w:r>
-    </w:p>
-    <w:p>
-      <w:pPr>
-        <w:jc w:val="center"/>
-        <w:rPr>
-          <w:rFonts w:eastAsia="Droid Sans Fallback" w:cs="Mangal"/>
-          <w:kern w:val="2"/>
-          <w:szCs w:val="24"/>
-          <w:lang w:eastAsia="zh-CN" w:bidi="hi-IN"/>
-        </w:rPr>
-      </w:pPr>
-      <w:r>
-        <w:rPr>
-          <w:rFonts w:eastAsia="Droid Sans Fallback" w:cs="Mangal"/>
-          <w:kern w:val="2"/>
-          <w:szCs w:val="24"/>
-          <w:lang w:eastAsia="zh-CN" w:bidi="hi-IN"/>
-        </w:rPr>
-        <w:lastRenderedPageBreak/>
-        <w:drawing>
-          <wp:inline distT="0" distB="0" distL="0" distR="0" wp14:anchorId="1D8211CC" wp14:editId="78EA1158">
-            <wp:extent cx="5582285" cy="3793925"/>
-            <wp:effectExtent l="0" t="0" r="0" b="0"/>
-            <wp:docPr id="1514651203" name="Рисунок 1"/>
-            <wp:cNvGraphicFramePr>
-              <a:graphicFrameLocks xmlns:a="http://schemas.openxmlformats.org/drawingml/2006/main" noChangeAspect="1"/>
-            </wp:cNvGraphicFramePr>
-            <a:graphic xmlns:a="http://schemas.openxmlformats.org/drawingml/2006/main">
-              <a:graphicData uri="http://schemas.openxmlformats.org/drawingml/2006/picture">
-                <pic:pic xmlns:pic="http://schemas.openxmlformats.org/drawingml/2006/picture">
-                  <pic:nvPicPr>
-                    <pic:cNvPr id="1514651203" name=""/>
-                    <pic:cNvPicPr/>
-                  </pic:nvPicPr>
-                  <pic:blipFill>
-                    <a:blip r:embed="rId11"/>
-                    <a:stretch>
-                      <a:fillRect/>
-                    </a:stretch>
-                  </pic:blipFill>
-                  <pic:spPr>
-                    <a:xfrm>
-                      <a:off x="0" y="0"/>
-                      <a:ext cx="5588720" cy="3798299"/>
-                    </a:xfrm>
-                    <a:prstGeom prst="rect">
-                      <a:avLst/>
-                    </a:prstGeom>
-                  </pic:spPr>
-                </pic:pic>
-              </a:graphicData>
-            </a:graphic>
-          </wp:inline>
-        </w:drawing>
-      </w:r>
-    </w:p>
-    <w:p>
-      <w:pPr>
-        <w:jc w:val="center"/>
-        <w:rPr>
-          <w:rFonts w:eastAsia="Droid Sans Fallback" w:cs="Mangal"/>
-          <w:kern w:val="2"/>
-          <w:szCs w:val="24"/>
-          <w:lang w:eastAsia="zh-CN" w:bidi="hi-IN"/>
-        </w:rPr>
-      </w:pPr>
-      <w:r>
-        <w:rPr>
-          <w:rFonts w:eastAsia="Droid Sans Fallback" w:cs="Mangal"/>
-          <w:kern w:val="2"/>
-          <w:szCs w:val="24"/>
-          <w:lang w:eastAsia="zh-CN" w:bidi="hi-IN"/>
-        </w:rPr>
-        <w:t xml:space="preserve">Рисунок </w:t>
-      </w:r>
-      <w:r>
-        <w:rPr>
-          <w:rFonts w:eastAsia="Droid Sans Fallback" w:cs="Mangal"/>
-          <w:kern w:val="2"/>
-          <w:szCs w:val="24"/>
-          <w:lang w:eastAsia="zh-CN" w:bidi="hi-IN"/>
-        </w:rPr>
-        <w:t>6</w:t>
-      </w:r>
-      <w:r>
-        <w:rPr>
-          <w:rFonts w:eastAsia="Droid Sans Fallback" w:cs="Mangal"/>
-          <w:kern w:val="2"/>
-          <w:szCs w:val="24"/>
-          <w:lang w:eastAsia="zh-CN" w:bidi="hi-IN"/>
-        </w:rPr>
-        <w:t xml:space="preserve"> – Декомпозиция блока А</w:t>
-      </w:r>
-      <w:r>
-        <w:rPr>
-          <w:rFonts w:eastAsia="Droid Sans Fallback" w:cs="Mangal"/>
-          <w:kern w:val="2"/>
-          <w:szCs w:val="24"/>
-          <w:lang w:eastAsia="zh-CN" w:bidi="hi-IN"/>
-        </w:rPr>
-        <w:t>4</w:t>
-      </w:r>
-    </w:p>
-    <w:p>
-      <w:pPr>
-        <w:ind w:firstLine="709"/>
-        <w:rPr>
-          <w:rFonts w:eastAsia="Droid Sans Fallback" w:cs="Mangal"/>
-          <w:b/>
-          <w:bCs/>
-          <w:kern w:val="2"/>
-          <w:szCs w:val="24"/>
-          <w:lang w:eastAsia="zh-CN" w:bidi="hi-IN"/>
-        </w:rPr>
-      </w:pPr>
-      <w:r>
-        <w:rPr>
-          <w:rFonts w:eastAsia="Droid Sans Fallback" w:cs="Mangal"/>
-          <w:b/>
-          <w:bCs/>
-          <w:kern w:val="2"/>
-          <w:szCs w:val="24"/>
-          <w:lang w:eastAsia="zh-CN" w:bidi="hi-IN"/>
-        </w:rPr>
-        <w:t>Вывод:</w:t>
-      </w:r>
-    </w:p>
-    <w:p>
-      <w:pPr>
-        <w:ind w:firstLine="709"/>
-        <w:rPr>
-          <w:rFonts w:eastAsia="Droid Sans Fallback" w:cs="Mangal"/>
-          <w:kern w:val="2"/>
-          <w:szCs w:val="24"/>
-          <w:lang w:eastAsia="zh-CN" w:bidi="hi-IN"/>
-        </w:rPr>
-      </w:pPr>
-      <w:r>
-        <w:rPr>
-          <w:rFonts w:eastAsia="Droid Sans Fallback" w:cs="Mangal"/>
-          <w:kern w:val="2"/>
-          <w:szCs w:val="24"/>
-          <w:lang w:eastAsia="zh-CN" w:bidi="hi-IN"/>
-        </w:rPr>
-        <w:t xml:space="preserve">В результате выполнения практической работы были получены теоретические знания в области диаграммы </w:t>
-      </w:r>
-      <w:r>
-        <w:rPr>
-          <w:rFonts w:eastAsia="Droid Sans Fallback" w:cs="Mangal"/>
-          <w:kern w:val="2"/>
-          <w:szCs w:val="24"/>
-          <w:lang w:val="en-US" w:eastAsia="zh-CN" w:bidi="hi-IN"/>
-        </w:rPr>
-        <w:t>AS</w:t>
-      </w:r>
-      <w:r>
-        <w:rPr>
-          <w:rFonts w:eastAsia="Droid Sans Fallback" w:cs="Mangal"/>
-          <w:kern w:val="2"/>
-          <w:szCs w:val="24"/>
-          <w:lang w:eastAsia="zh-CN" w:bidi="hi-IN"/>
-        </w:rPr>
-        <w:t>-</w:t>
-      </w:r>
-      <w:r>
-        <w:rPr>
-          <w:rFonts w:eastAsia="Droid Sans Fallback" w:cs="Mangal"/>
-          <w:kern w:val="2"/>
-          <w:szCs w:val="24"/>
-          <w:lang w:val="en-US" w:eastAsia="zh-CN" w:bidi="hi-IN"/>
-        </w:rPr>
-        <w:t>IS</w:t>
-      </w:r>
-      <w:r>
-        <w:rPr>
-          <w:rFonts w:eastAsia="Droid Sans Fallback" w:cs="Mangal"/>
-          <w:kern w:val="2"/>
-          <w:szCs w:val="24"/>
-          <w:lang w:eastAsia="zh-CN" w:bidi="hi-IN"/>
-        </w:rPr>
-        <w:t xml:space="preserve">, а также была разработана эта диаграмма в нотации </w:t>
-      </w:r>
-      <w:r>
-        <w:rPr>
-          <w:rFonts w:eastAsia="Droid Sans Fallback" w:cs="Mangal"/>
-          <w:kern w:val="2"/>
-          <w:szCs w:val="24"/>
-          <w:lang w:val="en-US" w:eastAsia="zh-CN" w:bidi="hi-IN"/>
-        </w:rPr>
-        <w:t>IDEF</w:t>
-      </w:r>
-      <w:r>
-        <w:rPr>
-          <w:rFonts w:eastAsia="Droid Sans Fallback" w:cs="Mangal"/>
-          <w:kern w:val="2"/>
-          <w:szCs w:val="24"/>
-          <w:lang w:eastAsia="zh-CN" w:bidi="hi-IN"/>
-        </w:rPr>
-        <w:t>-0</w:t>
-      </w:r>
-      <w:r>
-        <w:rPr>
-          <w:rFonts w:eastAsia="Droid Sans Fallback" w:cs="Mangal"/>
-          <w:kern w:val="2"/>
-          <w:szCs w:val="24"/>
-          <w:lang w:eastAsia="zh-CN" w:bidi="hi-IN"/>
-        </w:rPr>
-        <w:t>.</w:t>
-      </w:r>
-    </w:p>
-    <w:p>
-      <w:pPr>
-        <w:rPr>
-          <w:rFonts w:eastAsia="Droid Sans Fallback" w:cs="Mangal"/>
-          <w:kern w:val="2"/>
-          <w:szCs w:val="24"/>
-          <w:lang w:eastAsia="zh-CN" w:bidi="hi-IN"/>
-        </w:rPr>
-      </w:pPr>
-      <w:r>
-        <w:rPr>
-          <w:rFonts w:eastAsia="Droid Sans Fallback" w:cs="Mangal"/>
-          <w:kern w:val="2"/>
-          <w:szCs w:val="24"/>
-          <w:lang w:eastAsia="zh-CN" w:bidi="hi-IN"/>
-        </w:rPr>
-        <w:br w:type="page"/>
-      </w:r>
-    </w:p>
-    <w:p>
-      <w:pPr>
-        <w:pStyle w:val="1"/>
-      </w:pPr>
-      <w:bookmarkStart w:id="17" w:name="_Toc176775254"/>
-      <w:bookmarkStart w:id="18" w:name="_Toc176778334"/>
-      <w:r>
-        <w:lastRenderedPageBreak/>
-        <w:t>Практическая работа №2</w:t>
-      </w:r>
-      <w:bookmarkEnd w:id="17"/>
-      <w:bookmarkEnd w:id="18"/>
-    </w:p>
-    <w:p>
-      <w:pPr>
-        <w:spacing w:after="0"/>
-        <w:ind w:firstLine="709"/>
-        <w:rPr>
-          <w:rFonts w:eastAsia="Times New Roman" w:cs="Times New Roman"/>
-          <w:b/>
-          <w:bCs/>
-          <w:color w:val="000000"/>
-          <w:sz w:val="24"/>
-          <w:szCs w:val="24"/>
-          <w:lang w:eastAsia="ru-RU"/>
-        </w:rPr>
-      </w:pPr>
-      <w:r>
-        <w:rPr>
-          <w:rFonts w:eastAsia="Times New Roman" w:cs="Times New Roman"/>
-          <w:b/>
-          <w:bCs/>
-          <w:color w:val="000000"/>
-          <w:szCs w:val="24"/>
-          <w:lang w:eastAsia="ru-RU"/>
-        </w:rPr>
-        <w:t>Цель работы:</w:t>
-      </w:r>
-    </w:p>
-    <w:p>
-      <w:pPr>
-        <w:pStyle w:val="a8"/>
-        <w:widowControl/>
-        <w:numPr>
-          <w:ilvl w:val="0"/>
-          <w:numId w:val="11"/>
-        </w:numPr>
-        <w:suppressAutoHyphens w:val="0"/>
-        <w:ind w:left="0" w:firstLine="709"/>
-        <w:rPr>
-          <w:rFonts w:eastAsia="Times New Roman" w:cs="Times New Roman"/>
-          <w:color w:val="000000"/>
-          <w:lang w:eastAsia="ru-RU"/>
-        </w:rPr>
-      </w:pPr>
-      <w:r>
-        <w:rPr>
-          <w:rFonts w:eastAsia="Times New Roman" w:cs="Times New Roman"/>
-          <w:color w:val="000000"/>
-          <w:lang w:eastAsia="ru-RU"/>
-        </w:rPr>
-        <w:t>Знакомство с понятием функциональной модели TO-BE («как будет»).</w:t>
-      </w:r>
-    </w:p>
-    <w:p>
-      <w:pPr>
-        <w:pStyle w:val="a8"/>
-        <w:widowControl/>
-        <w:numPr>
-          <w:ilvl w:val="0"/>
-          <w:numId w:val="11"/>
-        </w:numPr>
-        <w:suppressAutoHyphens w:val="0"/>
-        <w:ind w:left="0" w:firstLine="709"/>
-        <w:rPr>
-          <w:rFonts w:eastAsia="Times New Roman" w:cs="Times New Roman"/>
-          <w:color w:val="000000"/>
-          <w:lang w:eastAsia="ru-RU"/>
-        </w:rPr>
-      </w:pPr>
-      <w:r>
-        <w:rPr>
-          <w:rFonts w:eastAsia="Times New Roman" w:cs="Times New Roman"/>
-          <w:color w:val="000000"/>
-          <w:lang w:eastAsia="ru-RU"/>
-        </w:rPr>
-        <w:t>Доработка созданной модели AS-IS с учетом выявленных недостатков в организации бизнес-процессов.</w:t>
-      </w:r>
-    </w:p>
-    <w:p>
-      <w:pPr>
-        <w:spacing w:after="0"/>
-        <w:ind w:firstLine="709"/>
-        <w:rPr>
-          <w:rFonts w:eastAsia="Times New Roman" w:cs="Times New Roman"/>
-          <w:b/>
-          <w:bCs/>
-          <w:color w:val="000000"/>
-          <w:szCs w:val="24"/>
-          <w:lang w:eastAsia="ru-RU"/>
-        </w:rPr>
-      </w:pPr>
-      <w:r>
-        <w:rPr>
-          <w:rFonts w:eastAsia="Times New Roman" w:cs="Times New Roman"/>
-          <w:b/>
-          <w:bCs/>
-          <w:color w:val="000000"/>
-          <w:szCs w:val="24"/>
-          <w:lang w:eastAsia="ru-RU"/>
-        </w:rPr>
-        <w:t>Постановка задачи:</w:t>
-      </w:r>
-    </w:p>
-    <w:p>
-      <w:pPr>
-        <w:ind w:firstLine="709"/>
-        <w:rPr>
-          <w:rFonts w:eastAsia="Times New Roman" w:cs="Times New Roman"/>
-          <w:color w:val="000000"/>
-          <w:szCs w:val="24"/>
-          <w:lang w:eastAsia="ru-RU"/>
-        </w:rPr>
-      </w:pPr>
-      <w:r>
-        <w:rPr>
-          <w:rFonts w:eastAsia="Times New Roman" w:cs="Times New Roman"/>
-          <w:color w:val="000000"/>
-          <w:szCs w:val="24"/>
-          <w:lang w:eastAsia="ru-RU"/>
-        </w:rPr>
-        <w:t>Для заданной предметной области преобразовать созданную модель AS-IS в модель TO-BE. Внедрив информационную систему или клиент-серверную архитектуру.</w:t>
-      </w:r>
-    </w:p>
-    <w:p>
-      <w:pPr>
-        <w:ind w:firstLine="709"/>
-        <w:rPr>
-          <w:rFonts w:eastAsia="Times New Roman" w:cs="Times New Roman"/>
-          <w:b/>
-          <w:bCs/>
-          <w:color w:val="000000"/>
-          <w:szCs w:val="24"/>
-          <w:lang w:eastAsia="ru-RU"/>
-        </w:rPr>
-      </w:pPr>
-      <w:r>
-        <w:rPr>
-          <w:rFonts w:eastAsia="Times New Roman" w:cs="Times New Roman"/>
-          <w:b/>
-          <w:bCs/>
-          <w:color w:val="000000"/>
-          <w:szCs w:val="24"/>
-          <w:lang w:eastAsia="ru-RU"/>
-        </w:rPr>
-        <w:t>Ход работы:</w:t>
-      </w:r>
-    </w:p>
-    <w:p>
-      <w:pPr>
-        <w:ind w:firstLine="709"/>
-        <w:rPr>
-          <w:rFonts w:eastAsia="Times New Roman" w:cs="Times New Roman"/>
-          <w:color w:val="000000"/>
-          <w:szCs w:val="24"/>
-          <w:lang w:eastAsia="ru-RU"/>
-        </w:rPr>
-      </w:pPr>
-      <w:r>
-        <w:rPr>
-          <w:rFonts w:eastAsia="Times New Roman" w:cs="Times New Roman"/>
-          <w:color w:val="000000"/>
-          <w:szCs w:val="24"/>
-          <w:lang w:eastAsia="ru-RU"/>
-        </w:rPr>
-        <w:t xml:space="preserve">В результате анализа функциональной модели </w:t>
-      </w:r>
-      <w:r>
-        <w:rPr>
-          <w:rFonts w:eastAsia="Times New Roman" w:cs="Times New Roman"/>
-          <w:color w:val="000000"/>
-          <w:szCs w:val="24"/>
-          <w:lang w:val="en-US" w:eastAsia="ru-RU"/>
-        </w:rPr>
-        <w:t>AS</w:t>
-      </w:r>
-      <w:r>
-        <w:rPr>
-          <w:rFonts w:eastAsia="Times New Roman" w:cs="Times New Roman"/>
-          <w:color w:val="000000"/>
-          <w:szCs w:val="24"/>
-          <w:lang w:eastAsia="ru-RU"/>
-        </w:rPr>
-        <w:t>-</w:t>
-      </w:r>
-      <w:r>
-        <w:rPr>
-          <w:rFonts w:eastAsia="Times New Roman" w:cs="Times New Roman"/>
-          <w:color w:val="000000"/>
-          <w:szCs w:val="24"/>
-          <w:lang w:val="en-US" w:eastAsia="ru-RU"/>
-        </w:rPr>
-        <w:t>IS</w:t>
-      </w:r>
-      <w:r>
-        <w:rPr>
-          <w:rFonts w:eastAsia="Times New Roman" w:cs="Times New Roman"/>
-          <w:color w:val="000000"/>
-          <w:szCs w:val="24"/>
-          <w:lang w:eastAsia="ru-RU"/>
-        </w:rPr>
-        <w:t xml:space="preserve">, были сделаны выводы, как можно преобразовать модель в модель </w:t>
-      </w:r>
-      <w:r>
-        <w:rPr>
-          <w:rFonts w:eastAsia="Times New Roman" w:cs="Times New Roman"/>
-          <w:color w:val="000000"/>
-          <w:szCs w:val="24"/>
-          <w:lang w:val="en-US" w:eastAsia="ru-RU"/>
-        </w:rPr>
-        <w:t>TO</w:t>
-      </w:r>
-      <w:r>
-        <w:rPr>
-          <w:rFonts w:eastAsia="Times New Roman" w:cs="Times New Roman"/>
-          <w:color w:val="000000"/>
-          <w:szCs w:val="24"/>
-          <w:lang w:eastAsia="ru-RU"/>
-        </w:rPr>
-        <w:t>-</w:t>
-      </w:r>
-      <w:r>
-        <w:rPr>
-          <w:rFonts w:eastAsia="Times New Roman" w:cs="Times New Roman"/>
-          <w:color w:val="000000"/>
-          <w:szCs w:val="24"/>
-          <w:lang w:val="en-US" w:eastAsia="ru-RU"/>
-        </w:rPr>
-        <w:t>BE</w:t>
-      </w:r>
-      <w:r>
-        <w:rPr>
-          <w:rFonts w:eastAsia="Times New Roman" w:cs="Times New Roman"/>
-          <w:color w:val="000000"/>
-          <w:szCs w:val="24"/>
-          <w:lang w:eastAsia="ru-RU"/>
-        </w:rPr>
-        <w:t xml:space="preserve">. </w:t>
-      </w:r>
-    </w:p>
-    <w:p>
-      <w:pPr>
-        <w:ind w:firstLine="709"/>
-        <w:rPr>
-          <w:rFonts w:eastAsia="Times New Roman" w:cs="Times New Roman"/>
-          <w:color w:val="000000"/>
-          <w:szCs w:val="24"/>
-          <w:lang w:eastAsia="ru-RU"/>
-        </w:rPr>
-      </w:pPr>
-      <w:r>
-        <w:rPr>
-          <w:rFonts w:eastAsia="Times New Roman" w:cs="Times New Roman"/>
-          <w:color w:val="000000"/>
-          <w:szCs w:val="24"/>
-          <w:lang w:eastAsia="ru-RU"/>
-        </w:rPr>
-        <w:t xml:space="preserve">Необходимо добавить </w:t>
-      </w:r>
-      <w:r>
-        <w:rPr>
-          <w:rFonts w:eastAsia="Times New Roman" w:cs="Times New Roman"/>
-          <w:color w:val="000000"/>
-          <w:szCs w:val="24"/>
-          <w:lang w:eastAsia="ru-RU"/>
-        </w:rPr>
-        <w:t>механизм датчиков в трамвае, чтобы ускорить ремонт вышедших их строя трамваев.</w:t>
-      </w:r>
-    </w:p>
-    <w:p>
-      <w:pPr>
-        <w:ind w:firstLine="709"/>
-        <w:rPr>
-          <w:rFonts w:eastAsia="Times New Roman" w:cs="Times New Roman"/>
-          <w:color w:val="000000"/>
-          <w:szCs w:val="24"/>
-          <w:lang w:eastAsia="ru-RU"/>
-        </w:rPr>
-      </w:pPr>
-      <w:r>
-        <w:rPr>
-          <w:rFonts w:eastAsia="Times New Roman" w:cs="Times New Roman"/>
-          <w:color w:val="000000"/>
-          <w:szCs w:val="24"/>
-          <w:lang w:eastAsia="ru-RU"/>
-        </w:rPr>
-        <w:t xml:space="preserve">В блоке </w:t>
-      </w:r>
-      <w:r>
-        <w:rPr>
-          <w:rFonts w:eastAsia="Times New Roman" w:cs="Times New Roman"/>
-          <w:color w:val="000000"/>
-          <w:szCs w:val="24"/>
-          <w:lang w:val="en-US" w:eastAsia="ru-RU"/>
-        </w:rPr>
-        <w:t>A</w:t>
-      </w:r>
-      <w:r>
-        <w:rPr>
-          <w:rFonts w:eastAsia="Times New Roman" w:cs="Times New Roman"/>
-          <w:color w:val="000000"/>
-          <w:szCs w:val="24"/>
-          <w:lang w:eastAsia="ru-RU"/>
-        </w:rPr>
-        <w:t xml:space="preserve">4 </w:t>
-      </w:r>
-      <w:r>
-        <w:rPr>
-          <w:rFonts w:eastAsia="Times New Roman" w:cs="Times New Roman"/>
-          <w:color w:val="000000"/>
-          <w:szCs w:val="24"/>
-          <w:lang w:eastAsia="ru-RU"/>
-        </w:rPr>
-        <w:t>должен формироваться один общий финансовый отчет.</w:t>
-      </w:r>
-    </w:p>
-    <w:p>
-      <w:pPr>
-        <w:ind w:firstLine="709"/>
-        <w:rPr>
-          <w:rFonts w:eastAsia="Times New Roman" w:cs="Times New Roman"/>
-          <w:color w:val="000000"/>
-          <w:szCs w:val="24"/>
-          <w:lang w:eastAsia="ru-RU"/>
-        </w:rPr>
-      </w:pPr>
-      <w:r>
-        <w:rPr>
-          <w:rFonts w:eastAsia="Times New Roman" w:cs="Times New Roman"/>
-          <w:color w:val="000000"/>
-          <w:szCs w:val="24"/>
-          <w:lang w:eastAsia="ru-RU"/>
-        </w:rPr>
-        <w:t xml:space="preserve">В блоке </w:t>
-      </w:r>
-      <w:r>
-        <w:rPr>
-          <w:rFonts w:eastAsia="Times New Roman" w:cs="Times New Roman"/>
-          <w:color w:val="000000"/>
-          <w:szCs w:val="24"/>
-          <w:lang w:val="en-US" w:eastAsia="ru-RU"/>
-        </w:rPr>
-        <w:t>A</w:t>
-      </w:r>
-      <w:r>
-        <w:rPr>
-          <w:rFonts w:eastAsia="Times New Roman" w:cs="Times New Roman"/>
-          <w:color w:val="000000"/>
-          <w:szCs w:val="24"/>
-          <w:lang w:eastAsia="ru-RU"/>
-        </w:rPr>
-        <w:t xml:space="preserve">0 </w:t>
-      </w:r>
-      <w:r>
-        <w:rPr>
-          <w:rFonts w:eastAsia="Times New Roman" w:cs="Times New Roman"/>
-          <w:color w:val="000000"/>
-          <w:szCs w:val="24"/>
-          <w:lang w:eastAsia="ru-RU"/>
-        </w:rPr>
-        <w:t>должны измениться данные выхода и механизмов.</w:t>
-      </w:r>
-    </w:p>
-    <w:p>
-      <w:pPr>
-        <w:ind w:firstLine="709"/>
-        <w:rPr>
-          <w:rFonts w:eastAsia="Times New Roman" w:cs="Times New Roman"/>
-          <w:color w:val="000000"/>
-          <w:szCs w:val="24"/>
-          <w:lang w:eastAsia="ru-RU"/>
-        </w:rPr>
-      </w:pPr>
-      <w:r>
-        <w:rPr>
-          <w:rFonts w:eastAsia="Times New Roman" w:cs="Times New Roman"/>
-          <w:color w:val="000000"/>
-          <w:szCs w:val="24"/>
-          <w:lang w:eastAsia="ru-RU"/>
-        </w:rPr>
-        <w:t>На рисунках 7 – 9 представлены обновленные данные.</w:t>
-      </w:r>
-    </w:p>
-    <w:p>
-      <w:pPr>
-        <w:ind w:firstLine="709"/>
-        <w:rPr>
-          <w:rFonts w:eastAsia="Times New Roman" w:cs="Times New Roman"/>
-          <w:color w:val="000000"/>
-          <w:szCs w:val="24"/>
-          <w:lang w:eastAsia="ru-RU"/>
-        </w:rPr>
-      </w:pPr>
-      <w:r>
-        <w:rPr>
-          <w:rFonts w:eastAsia="Times New Roman" w:cs="Times New Roman"/>
-          <w:color w:val="000000"/>
-          <w:szCs w:val="24"/>
-          <w:lang w:eastAsia="ru-RU"/>
-        </w:rPr>
-        <w:lastRenderedPageBreak/>
-        <w:drawing>
-          <wp:inline distT="0" distB="0" distL="0" distR="0" wp14:anchorId="3B6D6693" wp14:editId="55393C64">
-            <wp:extent cx="5646420" cy="3862260"/>
-            <wp:effectExtent l="0" t="0" r="0" b="5080"/>
-            <wp:docPr id="1932671219" name="Рисунок 1"/>
-            <wp:cNvGraphicFramePr>
-              <a:graphicFrameLocks xmlns:a="http://schemas.openxmlformats.org/drawingml/2006/main" noChangeAspect="1"/>
-            </wp:cNvGraphicFramePr>
-            <a:graphic xmlns:a="http://schemas.openxmlformats.org/drawingml/2006/main">
-              <a:graphicData uri="http://schemas.openxmlformats.org/drawingml/2006/picture">
-                <pic:pic xmlns:pic="http://schemas.openxmlformats.org/drawingml/2006/picture">
-                  <pic:nvPicPr>
-                    <pic:cNvPr id="1932671219" name=""/>
+                    <pic:cNvPr id="620278004" name=""/>
                     <pic:cNvPicPr/>
                   </pic:nvPicPr>
                   <pic:blipFill>
@@ -2852,7 +1945,7 @@
                   <pic:spPr>
                     <a:xfrm>
                       <a:off x="0" y="0"/>
-                      <a:ext cx="5650508" cy="3865056"/>
+                      <a:ext cx="5940425" cy="4057015"/>
                     </a:xfrm>
                     <a:prstGeom prst="rect">
                       <a:avLst/>
@@ -2867,65 +1960,108 @@
     </w:p>
     <w:p>
       <w:pPr>
-        <w:ind w:firstLine="709"/>
         <w:jc w:val="center"/>
         <w:rPr>
-          <w:rFonts w:eastAsia="Times New Roman" w:cs="Times New Roman"/>
-          <w:color w:val="000000"/>
-          <w:szCs w:val="24"/>
-          <w:lang w:eastAsia="ru-RU"/>
-        </w:rPr>
-      </w:pPr>
-      <w:r>
-        <w:rPr>
-          <w:rFonts w:eastAsia="Times New Roman" w:cs="Times New Roman"/>
-          <w:color w:val="000000"/>
-          <w:szCs w:val="24"/>
-          <w:lang w:eastAsia="ru-RU"/>
-        </w:rPr>
-        <w:t xml:space="preserve">Рисунок </w:t>
-      </w:r>
-      <w:r>
-        <w:rPr>
-          <w:rFonts w:eastAsia="Times New Roman" w:cs="Times New Roman"/>
-          <w:color w:val="000000"/>
-          <w:szCs w:val="24"/>
-          <w:lang w:eastAsia="ru-RU"/>
-        </w:rPr>
-        <w:t>7</w:t>
-      </w:r>
-      <w:r>
-        <w:rPr>
-          <w:rFonts w:eastAsia="Times New Roman" w:cs="Times New Roman"/>
-          <w:color w:val="000000"/>
-          <w:szCs w:val="24"/>
-          <w:lang w:eastAsia="ru-RU"/>
-        </w:rPr>
-        <w:t xml:space="preserve"> – Обновленный блок А0</w:t>
-      </w:r>
-    </w:p>
-    <w:p>
-      <w:pPr>
-        <w:ind w:firstLine="709"/>
-        <w:rPr>
-          <w:rFonts w:eastAsia="Times New Roman" w:cs="Times New Roman"/>
-          <w:color w:val="000000"/>
-          <w:szCs w:val="24"/>
-          <w:lang w:eastAsia="ru-RU"/>
-        </w:rPr>
-      </w:pPr>
-      <w:r>
-        <w:rPr>
-          <w:rFonts w:eastAsia="Times New Roman" w:cs="Times New Roman"/>
-          <w:color w:val="000000"/>
-          <w:szCs w:val="24"/>
-          <w:lang w:eastAsia="ru-RU"/>
-        </w:rPr>
+          <w:rFonts w:eastAsia="Droid Sans Fallback" w:cs="Mangal"/>
+          <w:kern w:val="2"/>
+          <w:szCs w:val="24"/>
+          <w:lang w:eastAsia="zh-CN" w:bidi="hi-IN"/>
+        </w:rPr>
+      </w:pPr>
+      <w:r>
+        <w:rPr>
+          <w:rFonts w:eastAsia="Droid Sans Fallback" w:cs="Mangal"/>
+          <w:kern w:val="2"/>
+          <w:szCs w:val="24"/>
+          <w:lang w:eastAsia="zh-CN" w:bidi="hi-IN"/>
+        </w:rPr>
+        <w:t>Рисунок 5 – Декомпозиция блока А3</w:t>
+      </w:r>
+    </w:p>
+    <w:p>
+      <w:pPr>
+        <w:pStyle w:val="a8"/>
+      </w:pPr>
+      <w:r>
+        <w:t xml:space="preserve">Декомпозиция блока </w:t>
+      </w:r>
+      <w:r>
+        <w:rPr>
+          <w:lang w:val="en-US"/>
+        </w:rPr>
+        <w:t>A</w:t>
+      </w:r>
+      <w:r>
+        <w:t>4:</w:t>
+      </w:r>
+    </w:p>
+    <w:p>
+      <w:pPr>
+        <w:pStyle w:val="a8"/>
+        <w:numPr>
+          <w:ilvl w:val="0"/>
+          <w:numId w:val="10"/>
+        </w:numPr>
+      </w:pPr>
+      <w:r>
+        <w:t>Уч</w:t>
+      </w:r>
+      <w:r>
+        <w:t>е</w:t>
+      </w:r>
+      <w:r>
+        <w:t>т выручки с маршрутов</w:t>
+      </w:r>
+      <w:r>
+        <w:t xml:space="preserve"> – А41</w:t>
+      </w:r>
+    </w:p>
+    <w:p>
+      <w:pPr>
+        <w:pStyle w:val="a8"/>
+        <w:numPr>
+          <w:ilvl w:val="0"/>
+          <w:numId w:val="10"/>
+        </w:numPr>
+      </w:pPr>
+      <w:r>
+        <w:t>Финансовая отчетность</w:t>
+      </w:r>
+      <w:r>
+        <w:t xml:space="preserve"> – А42</w:t>
+      </w:r>
+    </w:p>
+    <w:p>
+      <w:pPr>
+        <w:ind w:firstLine="708"/>
+      </w:pPr>
+      <w:r>
+        <w:t>Диаграмма декомпозированного блока представлена на рисунке 6.</w:t>
+      </w:r>
+    </w:p>
+    <w:p>
+      <w:pPr>
+        <w:jc w:val="center"/>
+        <w:rPr>
+          <w:rFonts w:eastAsia="Droid Sans Fallback" w:cs="Mangal"/>
+          <w:kern w:val="2"/>
+          <w:szCs w:val="24"/>
+          <w:lang w:eastAsia="zh-CN" w:bidi="hi-IN"/>
+        </w:rPr>
+      </w:pPr>
+      <w:r>
+        <w:rPr>
+          <w:rFonts w:eastAsia="Droid Sans Fallback" w:cs="Mangal"/>
+          <w:kern w:val="2"/>
+          <w:szCs w:val="24"/>
+          <w:lang w:eastAsia="zh-CN" w:bidi="hi-IN"/>
+        </w:rPr>
+        <w:lastRenderedPageBreak/>
         <w:drawing>
-          <wp:inline distT="0" distB="0" distL="0" distR="0" wp14:anchorId="6712AC9D" wp14:editId="29C8D3F9">
-            <wp:extent cx="5600700" cy="3807638"/>
-            <wp:effectExtent l="0" t="0" r="0" b="2540"/>
-            <wp:docPr id="1059779786" name="Рисунок 1"/>
+          <wp:inline distT="0" distB="0" distL="0" distR="0" wp14:anchorId="5BAF532E" wp14:editId="778341BF">
+            <wp:extent cx="5940425" cy="4057015"/>
+            <wp:effectExtent l="0" t="0" r="3175" b="635"/>
+            <wp:docPr id="1197160758" name="Рисунок 1"/>
             <wp:cNvGraphicFramePr>
               <a:graphicFrameLocks xmlns:a="http://schemas.openxmlformats.org/drawingml/2006/main" noChangeAspect="1"/>
             </wp:cNvGraphicFramePr>
@@ -2933,7 +2069,7 @@
               <a:graphicData uri="http://schemas.openxmlformats.org/drawingml/2006/picture">
                 <pic:pic xmlns:pic="http://schemas.openxmlformats.org/drawingml/2006/picture">
                   <pic:nvPicPr>
-                    <pic:cNvPr id="1059779786" name=""/>
+                    <pic:cNvPr id="1197160758" name=""/>
                     <pic:cNvPicPr/>
                   </pic:nvPicPr>
                   <pic:blipFill>
@@ -2945,7 +2081,7 @@
                   <pic:spPr>
                     <a:xfrm>
                       <a:off x="0" y="0"/>
-                      <a:ext cx="5602527" cy="3808880"/>
+                      <a:ext cx="5940425" cy="4057015"/>
                     </a:xfrm>
                     <a:prstGeom prst="rect">
                       <a:avLst/>
@@ -2960,56 +2096,546 @@
     </w:p>
     <w:p>
       <w:pPr>
+        <w:jc w:val="center"/>
+        <w:rPr>
+          <w:rFonts w:eastAsia="Droid Sans Fallback" w:cs="Mangal"/>
+          <w:kern w:val="2"/>
+          <w:szCs w:val="24"/>
+          <w:lang w:eastAsia="zh-CN" w:bidi="hi-IN"/>
+        </w:rPr>
+      </w:pPr>
+      <w:r>
+        <w:rPr>
+          <w:rFonts w:eastAsia="Droid Sans Fallback" w:cs="Mangal"/>
+          <w:kern w:val="2"/>
+          <w:szCs w:val="24"/>
+          <w:lang w:eastAsia="zh-CN" w:bidi="hi-IN"/>
+        </w:rPr>
+        <w:t>Рисунок 6 – Декомпозиция блока А4</w:t>
+      </w:r>
+    </w:p>
+    <w:p>
+      <w:pPr>
         <w:ind w:firstLine="709"/>
-        <w:jc w:val="center"/>
-        <w:rPr>
-          <w:rFonts w:eastAsia="Times New Roman" w:cs="Times New Roman"/>
-          <w:color w:val="000000"/>
-          <w:szCs w:val="24"/>
-          <w:lang w:eastAsia="ru-RU"/>
-        </w:rPr>
-      </w:pPr>
-      <w:r>
-        <w:rPr>
-          <w:rFonts w:eastAsia="Times New Roman" w:cs="Times New Roman"/>
-          <w:color w:val="000000"/>
-          <w:szCs w:val="24"/>
-          <w:lang w:eastAsia="ru-RU"/>
-        </w:rPr>
-        <w:t xml:space="preserve">Рисунок </w:t>
-      </w:r>
-      <w:r>
-        <w:rPr>
-          <w:rFonts w:eastAsia="Times New Roman" w:cs="Times New Roman"/>
-          <w:color w:val="000000"/>
-          <w:szCs w:val="24"/>
-          <w:lang w:eastAsia="ru-RU"/>
-        </w:rPr>
-        <w:t>8</w:t>
-      </w:r>
-      <w:r>
-        <w:rPr>
-          <w:rFonts w:eastAsia="Times New Roman" w:cs="Times New Roman"/>
-          <w:color w:val="000000"/>
-          <w:szCs w:val="24"/>
-          <w:lang w:eastAsia="ru-RU"/>
-        </w:rPr>
-        <w:t xml:space="preserve"> – Обновленная декомпозиция блока А</w:t>
-      </w:r>
-      <w:r>
-        <w:rPr>
-          <w:rFonts w:eastAsia="Times New Roman" w:cs="Times New Roman"/>
-          <w:color w:val="000000"/>
-          <w:szCs w:val="24"/>
-          <w:lang w:eastAsia="ru-RU"/>
-        </w:rPr>
-        <w:t>3</w:t>
+        <w:rPr>
+          <w:rFonts w:eastAsia="Droid Sans Fallback" w:cs="Mangal"/>
+          <w:b/>
+          <w:bCs/>
+          <w:kern w:val="2"/>
+          <w:szCs w:val="24"/>
+          <w:lang w:eastAsia="zh-CN" w:bidi="hi-IN"/>
+        </w:rPr>
+      </w:pPr>
+      <w:r>
+        <w:rPr>
+          <w:rFonts w:eastAsia="Droid Sans Fallback" w:cs="Mangal"/>
+          <w:b/>
+          <w:bCs/>
+          <w:kern w:val="2"/>
+          <w:szCs w:val="24"/>
+          <w:lang w:eastAsia="zh-CN" w:bidi="hi-IN"/>
+        </w:rPr>
+        <w:t>Вывод:</w:t>
       </w:r>
     </w:p>
     <w:p>
       <w:pPr>
         <w:ind w:firstLine="709"/>
-        <w:jc w:val="center"/>
+        <w:rPr>
+          <w:rFonts w:eastAsia="Droid Sans Fallback" w:cs="Mangal"/>
+          <w:kern w:val="2"/>
+          <w:szCs w:val="24"/>
+          <w:lang w:eastAsia="zh-CN" w:bidi="hi-IN"/>
+        </w:rPr>
+      </w:pPr>
+      <w:r>
+        <w:rPr>
+          <w:rFonts w:eastAsia="Droid Sans Fallback" w:cs="Mangal"/>
+          <w:kern w:val="2"/>
+          <w:szCs w:val="24"/>
+          <w:lang w:eastAsia="zh-CN" w:bidi="hi-IN"/>
+        </w:rPr>
+        <w:t xml:space="preserve">В результате выполнения практической работы были получены теоретические знания в области диаграммы </w:t>
+      </w:r>
+      <w:r>
+        <w:rPr>
+          <w:rFonts w:eastAsia="Droid Sans Fallback" w:cs="Mangal"/>
+          <w:kern w:val="2"/>
+          <w:szCs w:val="24"/>
+          <w:lang w:val="en-US" w:eastAsia="zh-CN" w:bidi="hi-IN"/>
+        </w:rPr>
+        <w:t>AS</w:t>
+      </w:r>
+      <w:r>
+        <w:rPr>
+          <w:rFonts w:eastAsia="Droid Sans Fallback" w:cs="Mangal"/>
+          <w:kern w:val="2"/>
+          <w:szCs w:val="24"/>
+          <w:lang w:eastAsia="zh-CN" w:bidi="hi-IN"/>
+        </w:rPr>
+        <w:t>-</w:t>
+      </w:r>
+      <w:r>
+        <w:rPr>
+          <w:rFonts w:eastAsia="Droid Sans Fallback" w:cs="Mangal"/>
+          <w:kern w:val="2"/>
+          <w:szCs w:val="24"/>
+          <w:lang w:val="en-US" w:eastAsia="zh-CN" w:bidi="hi-IN"/>
+        </w:rPr>
+        <w:t>IS</w:t>
+      </w:r>
+      <w:r>
+        <w:rPr>
+          <w:rFonts w:eastAsia="Droid Sans Fallback" w:cs="Mangal"/>
+          <w:kern w:val="2"/>
+          <w:szCs w:val="24"/>
+          <w:lang w:eastAsia="zh-CN" w:bidi="hi-IN"/>
+        </w:rPr>
+        <w:t xml:space="preserve">, а также была разработана эта диаграмма в нотации </w:t>
+      </w:r>
+      <w:r>
+        <w:rPr>
+          <w:rFonts w:eastAsia="Droid Sans Fallback" w:cs="Mangal"/>
+          <w:kern w:val="2"/>
+          <w:szCs w:val="24"/>
+          <w:lang w:val="en-US" w:eastAsia="zh-CN" w:bidi="hi-IN"/>
+        </w:rPr>
+        <w:t>IDEF</w:t>
+      </w:r>
+      <w:r>
+        <w:rPr>
+          <w:rFonts w:eastAsia="Droid Sans Fallback" w:cs="Mangal"/>
+          <w:kern w:val="2"/>
+          <w:szCs w:val="24"/>
+          <w:lang w:eastAsia="zh-CN" w:bidi="hi-IN"/>
+        </w:rPr>
+        <w:t>-0</w:t>
+      </w:r>
+      <w:r>
+        <w:rPr>
+          <w:rFonts w:eastAsia="Droid Sans Fallback" w:cs="Mangal"/>
+          <w:kern w:val="2"/>
+          <w:szCs w:val="24"/>
+          <w:lang w:eastAsia="zh-CN" w:bidi="hi-IN"/>
+        </w:rPr>
+        <w:t>.</w:t>
+      </w:r>
+    </w:p>
+    <w:p>
+      <w:pPr>
+        <w:rPr>
+          <w:rFonts w:eastAsia="Droid Sans Fallback" w:cs="Mangal"/>
+          <w:kern w:val="2"/>
+          <w:szCs w:val="24"/>
+          <w:lang w:eastAsia="zh-CN" w:bidi="hi-IN"/>
+        </w:rPr>
+      </w:pPr>
+      <w:r>
+        <w:rPr>
+          <w:rFonts w:eastAsia="Droid Sans Fallback" w:cs="Mangal"/>
+          <w:kern w:val="2"/>
+          <w:szCs w:val="24"/>
+          <w:lang w:eastAsia="zh-CN" w:bidi="hi-IN"/>
+        </w:rPr>
+        <w:br w:type="page"/>
+      </w:r>
+    </w:p>
+    <w:p>
+      <w:pPr>
+        <w:pStyle w:val="1"/>
+      </w:pPr>
+      <w:bookmarkStart w:id="17" w:name="_Toc176775254"/>
+      <w:bookmarkStart w:id="18" w:name="_Toc176778334"/>
+      <w:r>
+        <w:lastRenderedPageBreak/>
+        <w:t>Практическая работа №2</w:t>
+      </w:r>
+      <w:bookmarkEnd w:id="17"/>
+      <w:bookmarkEnd w:id="18"/>
+    </w:p>
+    <w:p>
+      <w:pPr>
+        <w:spacing w:after="0"/>
+        <w:ind w:firstLine="709"/>
+        <w:rPr>
+          <w:rFonts w:eastAsia="Times New Roman" w:cs="Times New Roman"/>
+          <w:b/>
+          <w:bCs/>
+          <w:color w:val="000000"/>
+          <w:sz w:val="24"/>
+          <w:szCs w:val="24"/>
+          <w:lang w:eastAsia="ru-RU"/>
+        </w:rPr>
+      </w:pPr>
+      <w:r>
+        <w:rPr>
+          <w:rFonts w:eastAsia="Times New Roman" w:cs="Times New Roman"/>
+          <w:b/>
+          <w:bCs/>
+          <w:color w:val="000000"/>
+          <w:szCs w:val="24"/>
+          <w:lang w:eastAsia="ru-RU"/>
+        </w:rPr>
+        <w:t>Цель работы:</w:t>
+      </w:r>
+    </w:p>
+    <w:p>
+      <w:pPr>
+        <w:pStyle w:val="a8"/>
+        <w:widowControl/>
+        <w:numPr>
+          <w:ilvl w:val="0"/>
+          <w:numId w:val="11"/>
+        </w:numPr>
+        <w:suppressAutoHyphens w:val="0"/>
+        <w:ind w:left="0" w:firstLine="709"/>
+        <w:rPr>
+          <w:rFonts w:eastAsia="Times New Roman" w:cs="Times New Roman"/>
+          <w:color w:val="000000"/>
+          <w:lang w:eastAsia="ru-RU"/>
+        </w:rPr>
+      </w:pPr>
+      <w:r>
+        <w:rPr>
+          <w:rFonts w:eastAsia="Times New Roman" w:cs="Times New Roman"/>
+          <w:color w:val="000000"/>
+          <w:lang w:eastAsia="ru-RU"/>
+        </w:rPr>
+        <w:t>Знакомство с понятием функциональной модели TO-BE («как будет»).</w:t>
+      </w:r>
+    </w:p>
+    <w:p>
+      <w:pPr>
+        <w:pStyle w:val="a8"/>
+        <w:widowControl/>
+        <w:numPr>
+          <w:ilvl w:val="0"/>
+          <w:numId w:val="11"/>
+        </w:numPr>
+        <w:suppressAutoHyphens w:val="0"/>
+        <w:ind w:left="0" w:firstLine="709"/>
+        <w:rPr>
+          <w:rFonts w:eastAsia="Times New Roman" w:cs="Times New Roman"/>
+          <w:color w:val="000000"/>
+          <w:lang w:eastAsia="ru-RU"/>
+        </w:rPr>
+      </w:pPr>
+      <w:r>
+        <w:rPr>
+          <w:rFonts w:eastAsia="Times New Roman" w:cs="Times New Roman"/>
+          <w:color w:val="000000"/>
+          <w:lang w:eastAsia="ru-RU"/>
+        </w:rPr>
+        <w:t>Доработка созданной модели AS-IS с учетом выявленных недостатков в организации бизнес-процессов.</w:t>
+      </w:r>
+    </w:p>
+    <w:p>
+      <w:pPr>
+        <w:spacing w:after="0"/>
+        <w:ind w:firstLine="709"/>
+        <w:rPr>
+          <w:rFonts w:eastAsia="Times New Roman" w:cs="Times New Roman"/>
+          <w:b/>
+          <w:bCs/>
+          <w:color w:val="000000"/>
+          <w:szCs w:val="24"/>
+          <w:lang w:eastAsia="ru-RU"/>
+        </w:rPr>
+      </w:pPr>
+      <w:r>
+        <w:rPr>
+          <w:rFonts w:eastAsia="Times New Roman" w:cs="Times New Roman"/>
+          <w:b/>
+          <w:bCs/>
+          <w:color w:val="000000"/>
+          <w:szCs w:val="24"/>
+          <w:lang w:eastAsia="ru-RU"/>
+        </w:rPr>
+        <w:t>Постановка задачи:</w:t>
+      </w:r>
+    </w:p>
+    <w:p>
+      <w:pPr>
+        <w:ind w:firstLine="709"/>
+        <w:rPr>
+          <w:rFonts w:eastAsia="Times New Roman" w:cs="Times New Roman"/>
+          <w:color w:val="000000"/>
+          <w:szCs w:val="24"/>
+          <w:lang w:eastAsia="ru-RU"/>
+        </w:rPr>
+      </w:pPr>
+      <w:r>
+        <w:rPr>
+          <w:rFonts w:eastAsia="Times New Roman" w:cs="Times New Roman"/>
+          <w:color w:val="000000"/>
+          <w:szCs w:val="24"/>
+          <w:lang w:eastAsia="ru-RU"/>
+        </w:rPr>
+        <w:t>Для заданной предметной области преобразовать созданную модель AS-IS в модель TO-BE. Внедрив информационную систему или клиент-серверную архитектуру.</w:t>
+      </w:r>
+    </w:p>
+    <w:p>
+      <w:pPr>
+        <w:ind w:firstLine="709"/>
+        <w:rPr>
+          <w:rFonts w:eastAsia="Times New Roman" w:cs="Times New Roman"/>
+          <w:b/>
+          <w:bCs/>
+          <w:color w:val="000000"/>
+          <w:szCs w:val="24"/>
+          <w:lang w:eastAsia="ru-RU"/>
+        </w:rPr>
+      </w:pPr>
+      <w:r>
+        <w:rPr>
+          <w:rFonts w:eastAsia="Times New Roman" w:cs="Times New Roman"/>
+          <w:b/>
+          <w:bCs/>
+          <w:color w:val="000000"/>
+          <w:szCs w:val="24"/>
+          <w:lang w:eastAsia="ru-RU"/>
+        </w:rPr>
+        <w:t>Ход работы:</w:t>
+      </w:r>
+    </w:p>
+    <w:p>
+      <w:pPr>
+        <w:ind w:firstLine="709"/>
+        <w:rPr>
+          <w:rFonts w:eastAsia="Times New Roman" w:cs="Times New Roman"/>
+          <w:color w:val="000000"/>
+          <w:szCs w:val="24"/>
+          <w:lang w:eastAsia="ru-RU"/>
+        </w:rPr>
+      </w:pPr>
+      <w:r>
+        <w:rPr>
+          <w:rFonts w:eastAsia="Times New Roman" w:cs="Times New Roman"/>
+          <w:color w:val="000000"/>
+          <w:szCs w:val="24"/>
+          <w:lang w:eastAsia="ru-RU"/>
+        </w:rPr>
+        <w:t xml:space="preserve">В результате анализа функциональной модели </w:t>
+      </w:r>
+      <w:r>
+        <w:rPr>
+          <w:rFonts w:eastAsia="Times New Roman" w:cs="Times New Roman"/>
+          <w:color w:val="000000"/>
+          <w:szCs w:val="24"/>
+          <w:lang w:val="en-US" w:eastAsia="ru-RU"/>
+        </w:rPr>
+        <w:t>AS</w:t>
+      </w:r>
+      <w:r>
+        <w:rPr>
+          <w:rFonts w:eastAsia="Times New Roman" w:cs="Times New Roman"/>
+          <w:color w:val="000000"/>
+          <w:szCs w:val="24"/>
+          <w:lang w:eastAsia="ru-RU"/>
+        </w:rPr>
+        <w:t>-</w:t>
+      </w:r>
+      <w:r>
+        <w:rPr>
+          <w:rFonts w:eastAsia="Times New Roman" w:cs="Times New Roman"/>
+          <w:color w:val="000000"/>
+          <w:szCs w:val="24"/>
+          <w:lang w:val="en-US" w:eastAsia="ru-RU"/>
+        </w:rPr>
+        <w:t>IS</w:t>
+      </w:r>
+      <w:r>
+        <w:rPr>
+          <w:rFonts w:eastAsia="Times New Roman" w:cs="Times New Roman"/>
+          <w:color w:val="000000"/>
+          <w:szCs w:val="24"/>
+          <w:lang w:eastAsia="ru-RU"/>
+        </w:rPr>
+        <w:t xml:space="preserve">, были сделаны выводы, как можно преобразовать модель в модель </w:t>
+      </w:r>
+      <w:r>
+        <w:rPr>
+          <w:rFonts w:eastAsia="Times New Roman" w:cs="Times New Roman"/>
+          <w:color w:val="000000"/>
+          <w:szCs w:val="24"/>
+          <w:lang w:val="en-US" w:eastAsia="ru-RU"/>
+        </w:rPr>
+        <w:t>TO</w:t>
+      </w:r>
+      <w:r>
+        <w:rPr>
+          <w:rFonts w:eastAsia="Times New Roman" w:cs="Times New Roman"/>
+          <w:color w:val="000000"/>
+          <w:szCs w:val="24"/>
+          <w:lang w:eastAsia="ru-RU"/>
+        </w:rPr>
+        <w:t>-</w:t>
+      </w:r>
+      <w:r>
+        <w:rPr>
+          <w:rFonts w:eastAsia="Times New Roman" w:cs="Times New Roman"/>
+          <w:color w:val="000000"/>
+          <w:szCs w:val="24"/>
+          <w:lang w:val="en-US" w:eastAsia="ru-RU"/>
+        </w:rPr>
+        <w:t>BE</w:t>
+      </w:r>
+      <w:r>
+        <w:rPr>
+          <w:rFonts w:eastAsia="Times New Roman" w:cs="Times New Roman"/>
+          <w:color w:val="000000"/>
+          <w:szCs w:val="24"/>
+          <w:lang w:eastAsia="ru-RU"/>
+        </w:rPr>
+        <w:t xml:space="preserve">. </w:t>
+      </w:r>
+    </w:p>
+    <w:p>
+      <w:pPr>
+        <w:ind w:firstLine="709"/>
+        <w:rPr>
+          <w:rFonts w:eastAsia="Times New Roman" w:cs="Times New Roman"/>
+          <w:color w:val="000000"/>
+          <w:szCs w:val="24"/>
+          <w:lang w:eastAsia="ru-RU"/>
+        </w:rPr>
+      </w:pPr>
+      <w:r>
+        <w:rPr>
+          <w:rFonts w:eastAsia="Times New Roman" w:cs="Times New Roman"/>
+          <w:color w:val="000000"/>
+          <w:szCs w:val="24"/>
+          <w:lang w:eastAsia="ru-RU"/>
+        </w:rPr>
+        <w:t xml:space="preserve">Необходимо добавить </w:t>
+      </w:r>
+      <w:r>
+        <w:rPr>
+          <w:rFonts w:eastAsia="Times New Roman" w:cs="Times New Roman"/>
+          <w:color w:val="000000"/>
+          <w:szCs w:val="24"/>
+          <w:lang w:eastAsia="ru-RU"/>
+        </w:rPr>
+        <w:t>механизм датчиков в трамвае, чтобы ускорить ремонт вышедших их строя трамваев.</w:t>
+      </w:r>
+    </w:p>
+    <w:p>
+      <w:pPr>
+        <w:ind w:firstLine="709"/>
+        <w:rPr>
+          <w:rFonts w:eastAsia="Times New Roman" w:cs="Times New Roman"/>
+          <w:color w:val="000000"/>
+          <w:szCs w:val="24"/>
+          <w:lang w:eastAsia="ru-RU"/>
+        </w:rPr>
+      </w:pPr>
+      <w:r>
+        <w:rPr>
+          <w:rFonts w:eastAsia="Times New Roman" w:cs="Times New Roman"/>
+          <w:color w:val="000000"/>
+          <w:szCs w:val="24"/>
+          <w:lang w:eastAsia="ru-RU"/>
+        </w:rPr>
+        <w:t xml:space="preserve">В блоке </w:t>
+      </w:r>
+      <w:r>
+        <w:rPr>
+          <w:rFonts w:eastAsia="Times New Roman" w:cs="Times New Roman"/>
+          <w:color w:val="000000"/>
+          <w:szCs w:val="24"/>
+          <w:lang w:val="en-US" w:eastAsia="ru-RU"/>
+        </w:rPr>
+        <w:t>A</w:t>
+      </w:r>
+      <w:r>
+        <w:rPr>
+          <w:rFonts w:eastAsia="Times New Roman" w:cs="Times New Roman"/>
+          <w:color w:val="000000"/>
+          <w:szCs w:val="24"/>
+          <w:lang w:eastAsia="ru-RU"/>
+        </w:rPr>
+        <w:t xml:space="preserve">4 </w:t>
+      </w:r>
+      <w:r>
+        <w:rPr>
+          <w:rFonts w:eastAsia="Times New Roman" w:cs="Times New Roman"/>
+          <w:color w:val="000000"/>
+          <w:szCs w:val="24"/>
+          <w:lang w:eastAsia="ru-RU"/>
+        </w:rPr>
+        <w:t>должен формироваться один общий финансовый отчет.</w:t>
+      </w:r>
+    </w:p>
+    <w:p>
+      <w:pPr>
+        <w:ind w:firstLine="709"/>
+        <w:rPr>
+          <w:rFonts w:eastAsia="Times New Roman" w:cs="Times New Roman"/>
+          <w:color w:val="000000"/>
+          <w:szCs w:val="24"/>
+          <w:lang w:eastAsia="ru-RU"/>
+        </w:rPr>
+      </w:pPr>
+      <w:r>
+        <w:rPr>
+          <w:rFonts w:eastAsia="Times New Roman" w:cs="Times New Roman"/>
+          <w:color w:val="000000"/>
+          <w:szCs w:val="24"/>
+          <w:lang w:eastAsia="ru-RU"/>
+        </w:rPr>
+        <w:t xml:space="preserve">В блоке </w:t>
+      </w:r>
+      <w:r>
+        <w:rPr>
+          <w:rFonts w:eastAsia="Times New Roman" w:cs="Times New Roman"/>
+          <w:color w:val="000000"/>
+          <w:szCs w:val="24"/>
+          <w:lang w:val="en-US" w:eastAsia="ru-RU"/>
+        </w:rPr>
+        <w:t>A</w:t>
+      </w:r>
+      <w:r>
+        <w:rPr>
+          <w:rFonts w:eastAsia="Times New Roman" w:cs="Times New Roman"/>
+          <w:color w:val="000000"/>
+          <w:szCs w:val="24"/>
+          <w:lang w:eastAsia="ru-RU"/>
+        </w:rPr>
+        <w:t xml:space="preserve">0 </w:t>
+      </w:r>
+      <w:r>
+        <w:rPr>
+          <w:rFonts w:eastAsia="Times New Roman" w:cs="Times New Roman"/>
+          <w:color w:val="000000"/>
+          <w:szCs w:val="24"/>
+          <w:lang w:eastAsia="ru-RU"/>
+        </w:rPr>
+        <w:t>должны измениться данные выхода и механизмов.</w:t>
+      </w:r>
+    </w:p>
+    <w:p>
+      <w:pPr>
+        <w:ind w:firstLine="709"/>
+        <w:rPr>
+          <w:rFonts w:eastAsia="Times New Roman" w:cs="Times New Roman"/>
+          <w:color w:val="000000"/>
+          <w:szCs w:val="24"/>
+          <w:lang w:eastAsia="ru-RU"/>
+        </w:rPr>
+      </w:pPr>
+      <w:r>
+        <w:rPr>
+          <w:rFonts w:eastAsia="Times New Roman" w:cs="Times New Roman"/>
+          <w:color w:val="000000"/>
+          <w:szCs w:val="24"/>
+          <w:lang w:eastAsia="ru-RU"/>
+        </w:rPr>
+        <w:t>На рисунках 7 – 9 представлены обновленные данные.</w:t>
+      </w:r>
+    </w:p>
+    <w:p>
+      <w:pPr>
+        <w:ind w:firstLine="709"/>
         <w:rPr>
           <w:rFonts w:eastAsia="Times New Roman" w:cs="Times New Roman"/>
           <w:color w:val="000000"/>
@@ -3026,10 +2652,10 @@
         </w:rPr>
         <w:lastRenderedPageBreak/>
         <w:drawing>
-          <wp:inline distT="0" distB="0" distL="0" distR="0" wp14:anchorId="3E8D2A36" wp14:editId="1EE8892A">
-            <wp:extent cx="5554980" cy="3770617"/>
-            <wp:effectExtent l="0" t="0" r="7620" b="1905"/>
-            <wp:docPr id="2063332507" name="Рисунок 1"/>
+          <wp:inline distT="0" distB="0" distL="0" distR="0" wp14:anchorId="5FAE5B19" wp14:editId="74C003FE">
+            <wp:extent cx="5544185" cy="3781069"/>
+            <wp:effectExtent l="0" t="0" r="0" b="0"/>
+            <wp:docPr id="456174717" name="Рисунок 1"/>
             <wp:cNvGraphicFramePr>
               <a:graphicFrameLocks xmlns:a="http://schemas.openxmlformats.org/drawingml/2006/main" noChangeAspect="1"/>
             </wp:cNvGraphicFramePr>
@@ -3037,7 +2663,7 @@
               <a:graphicData uri="http://schemas.openxmlformats.org/drawingml/2006/picture">
                 <pic:pic xmlns:pic="http://schemas.openxmlformats.org/drawingml/2006/picture">
                   <pic:nvPicPr>
-                    <pic:cNvPr id="2063332507" name=""/>
+                    <pic:cNvPr id="456174717" name=""/>
                     <pic:cNvPicPr/>
                   </pic:nvPicPr>
                   <pic:blipFill>
@@ -3049,7 +2675,7 @@
                   <pic:spPr>
                     <a:xfrm>
                       <a:off x="0" y="0"/>
-                      <a:ext cx="5556190" cy="3771438"/>
+                      <a:ext cx="5548064" cy="3783714"/>
                     </a:xfrm>
                     <a:prstGeom prst="rect">
                       <a:avLst/>
@@ -3089,7 +2715,289 @@
           <w:szCs w:val="24"/>
           <w:lang w:eastAsia="ru-RU"/>
         </w:rPr>
-        <w:t>9</w:t>
+        <w:t>7</w:t>
+      </w:r>
+      <w:r>
+        <w:rPr>
+          <w:rFonts w:eastAsia="Times New Roman" w:cs="Times New Roman"/>
+          <w:color w:val="000000"/>
+          <w:szCs w:val="24"/>
+          <w:lang w:eastAsia="ru-RU"/>
+        </w:rPr>
+        <w:t xml:space="preserve"> – Обновленный блок А0</w:t>
+      </w:r>
+    </w:p>
+    <w:p>
+      <w:pPr>
+        <w:ind w:firstLine="709"/>
+        <w:rPr>
+          <w:rFonts w:eastAsia="Times New Roman" w:cs="Times New Roman"/>
+          <w:color w:val="000000"/>
+          <w:szCs w:val="24"/>
+          <w:lang w:eastAsia="ru-RU"/>
+        </w:rPr>
+      </w:pPr>
+      <w:r>
+        <w:rPr>
+          <w:rFonts w:eastAsia="Times New Roman" w:cs="Times New Roman"/>
+          <w:color w:val="000000"/>
+          <w:szCs w:val="24"/>
+          <w:lang w:eastAsia="ru-RU"/>
+        </w:rPr>
+        <w:drawing>
+          <wp:inline distT="0" distB="0" distL="0" distR="0" wp14:anchorId="0EBA942B" wp14:editId="52364B6E">
+            <wp:extent cx="5940425" cy="4030980"/>
+            <wp:effectExtent l="0" t="0" r="3175" b="7620"/>
+            <wp:docPr id="2089597884" name="Рисунок 1"/>
+            <wp:cNvGraphicFramePr>
+              <a:graphicFrameLocks xmlns:a="http://schemas.openxmlformats.org/drawingml/2006/main" noChangeAspect="1"/>
+            </wp:cNvGraphicFramePr>
+            <a:graphic xmlns:a="http://schemas.openxmlformats.org/drawingml/2006/main">
+              <a:graphicData uri="http://schemas.openxmlformats.org/drawingml/2006/picture">
+                <pic:pic xmlns:pic="http://schemas.openxmlformats.org/drawingml/2006/picture">
+                  <pic:nvPicPr>
+                    <pic:cNvPr id="2089597884" name=""/>
+                    <pic:cNvPicPr/>
+                  </pic:nvPicPr>
+                  <pic:blipFill>
+                    <a:blip r:embed="rId15"/>
+                    <a:stretch>
+                      <a:fillRect/>
+                    </a:stretch>
+                  </pic:blipFill>
+                  <pic:spPr>
+                    <a:xfrm>
+                      <a:off x="0" y="0"/>
+                      <a:ext cx="5940425" cy="4030980"/>
+                    </a:xfrm>
+                    <a:prstGeom prst="rect">
+                      <a:avLst/>
+                    </a:prstGeom>
+                  </pic:spPr>
+                </pic:pic>
+              </a:graphicData>
+            </a:graphic>
+          </wp:inline>
+        </w:drawing>
+      </w:r>
+    </w:p>
+    <w:p>
+      <w:pPr>
+        <w:ind w:firstLine="709"/>
+        <w:jc w:val="center"/>
+        <w:rPr>
+          <w:rFonts w:eastAsia="Times New Roman" w:cs="Times New Roman"/>
+          <w:color w:val="000000"/>
+          <w:szCs w:val="24"/>
+          <w:lang w:eastAsia="ru-RU"/>
+        </w:rPr>
+      </w:pPr>
+      <w:r>
+        <w:rPr>
+          <w:rFonts w:eastAsia="Times New Roman" w:cs="Times New Roman"/>
+          <w:color w:val="000000"/>
+          <w:szCs w:val="24"/>
+          <w:lang w:eastAsia="ru-RU"/>
+        </w:rPr>
+        <w:t xml:space="preserve">Рисунок </w:t>
+      </w:r>
+      <w:r>
+        <w:rPr>
+          <w:rFonts w:eastAsia="Times New Roman" w:cs="Times New Roman"/>
+          <w:color w:val="000000"/>
+          <w:szCs w:val="24"/>
+          <w:lang w:eastAsia="ru-RU"/>
+        </w:rPr>
+        <w:t>8</w:t>
+      </w:r>
+      <w:r>
+        <w:rPr>
+          <w:rFonts w:eastAsia="Times New Roman" w:cs="Times New Roman"/>
+          <w:color w:val="000000"/>
+          <w:szCs w:val="24"/>
+          <w:lang w:eastAsia="ru-RU"/>
+        </w:rPr>
+        <w:t xml:space="preserve"> – Обновленная декомпозиция блока А</w:t>
+      </w:r>
+      <w:r>
+        <w:rPr>
+          <w:rFonts w:eastAsia="Times New Roman" w:cs="Times New Roman"/>
+          <w:color w:val="000000"/>
+          <w:szCs w:val="24"/>
+          <w:lang w:eastAsia="ru-RU"/>
+        </w:rPr>
+        <w:t>3</w:t>
+      </w:r>
+    </w:p>
+    <w:p>
+      <w:pPr>
+        <w:ind w:firstLine="709"/>
+        <w:jc w:val="center"/>
+        <w:rPr>
+          <w:rFonts w:eastAsia="Times New Roman" w:cs="Times New Roman"/>
+          <w:color w:val="000000"/>
+          <w:szCs w:val="24"/>
+          <w:lang w:eastAsia="ru-RU"/>
+        </w:rPr>
+      </w:pPr>
+      <w:r>
+        <w:rPr>
+          <w:rFonts w:eastAsia="Times New Roman" w:cs="Times New Roman"/>
+          <w:color w:val="000000"/>
+          <w:szCs w:val="24"/>
+          <w:lang w:eastAsia="ru-RU"/>
+        </w:rPr>
+        <w:lastRenderedPageBreak/>
+        <w:drawing>
+          <wp:inline distT="0" distB="0" distL="0" distR="0" wp14:anchorId="33535580" wp14:editId="07DD1C63">
+            <wp:extent cx="5940425" cy="4025900"/>
+            <wp:effectExtent l="0" t="0" r="3175" b="0"/>
+            <wp:docPr id="1276902527" name="Рисунок 1"/>
+            <wp:cNvGraphicFramePr>
+              <a:graphicFrameLocks xmlns:a="http://schemas.openxmlformats.org/drawingml/2006/main" noChangeAspect="1"/>
+            </wp:cNvGraphicFramePr>
+            <a:graphic xmlns:a="http://schemas.openxmlformats.org/drawingml/2006/main">
+              <a:graphicData uri="http://schemas.openxmlformats.org/drawingml/2006/picture">
+                <pic:pic xmlns:pic="http://schemas.openxmlformats.org/drawingml/2006/picture">
+                  <pic:nvPicPr>
+                    <pic:cNvPr id="1276902527" name=""/>
+                    <pic:cNvPicPr/>
+                  </pic:nvPicPr>
+                  <pic:blipFill>
+                    <a:blip r:embed="rId16"/>
+                    <a:stretch>
+                      <a:fillRect/>
+                    </a:stretch>
+                  </pic:blipFill>
+                  <pic:spPr>
+                    <a:xfrm>
+                      <a:off x="0" y="0"/>
+                      <a:ext cx="5940425" cy="4025900"/>
+                    </a:xfrm>
+                    <a:prstGeom prst="rect">
+                      <a:avLst/>
+                    </a:prstGeom>
+                  </pic:spPr>
+                </pic:pic>
+              </a:graphicData>
+            </a:graphic>
+          </wp:inline>
+        </w:drawing>
+      </w:r>
+    </w:p>
+    <w:p>
+      <w:pPr>
+        <w:ind w:firstLine="709"/>
+        <w:jc w:val="center"/>
+        <w:rPr>
+          <w:rFonts w:eastAsia="Times New Roman" w:cs="Times New Roman"/>
+          <w:color w:val="000000"/>
+          <w:szCs w:val="24"/>
+          <w:lang w:eastAsia="ru-RU"/>
+        </w:rPr>
+      </w:pPr>
+      <w:r>
+        <w:rPr>
+          <w:rFonts w:eastAsia="Times New Roman" w:cs="Times New Roman"/>
+          <w:color w:val="000000"/>
+          <w:szCs w:val="24"/>
+          <w:lang w:eastAsia="ru-RU"/>
+        </w:rPr>
+        <w:t xml:space="preserve">Рисунок 9 – Декомпозиция блока </w:t>
+      </w:r>
+      <w:r>
+        <w:rPr>
+          <w:rFonts w:eastAsia="Times New Roman" w:cs="Times New Roman"/>
+          <w:color w:val="000000"/>
+          <w:szCs w:val="24"/>
+          <w:lang w:val="en-US" w:eastAsia="ru-RU"/>
+        </w:rPr>
+        <w:t>A31</w:t>
+      </w:r>
+    </w:p>
+    <w:p>
+      <w:pPr>
+        <w:ind w:firstLine="709"/>
+        <w:jc w:val="center"/>
+        <w:rPr>
+          <w:rFonts w:eastAsia="Times New Roman" w:cs="Times New Roman"/>
+          <w:color w:val="000000"/>
+          <w:szCs w:val="24"/>
+          <w:lang w:eastAsia="ru-RU"/>
+        </w:rPr>
+      </w:pPr>
+      <w:r>
+        <w:rPr>
+          <w:rFonts w:eastAsia="Times New Roman" w:cs="Times New Roman"/>
+          <w:color w:val="000000"/>
+          <w:szCs w:val="24"/>
+          <w:lang w:eastAsia="ru-RU"/>
+        </w:rPr>
+        <w:drawing>
+          <wp:inline distT="0" distB="0" distL="0" distR="0" wp14:anchorId="31CA0890" wp14:editId="5D64EF0A">
+            <wp:extent cx="5689600" cy="3891796"/>
+            <wp:effectExtent l="0" t="0" r="6350" b="0"/>
+            <wp:docPr id="1432708552" name="Рисунок 1"/>
+            <wp:cNvGraphicFramePr>
+              <a:graphicFrameLocks xmlns:a="http://schemas.openxmlformats.org/drawingml/2006/main" noChangeAspect="1"/>
+            </wp:cNvGraphicFramePr>
+            <a:graphic xmlns:a="http://schemas.openxmlformats.org/drawingml/2006/main">
+              <a:graphicData uri="http://schemas.openxmlformats.org/drawingml/2006/picture">
+                <pic:pic xmlns:pic="http://schemas.openxmlformats.org/drawingml/2006/picture">
+                  <pic:nvPicPr>
+                    <pic:cNvPr id="1432708552" name=""/>
+                    <pic:cNvPicPr/>
+                  </pic:nvPicPr>
+                  <pic:blipFill>
+                    <a:blip r:embed="rId17"/>
+                    <a:stretch>
+                      <a:fillRect/>
+                    </a:stretch>
+                  </pic:blipFill>
+                  <pic:spPr>
+                    <a:xfrm>
+                      <a:off x="0" y="0"/>
+                      <a:ext cx="5693840" cy="3894696"/>
+                    </a:xfrm>
+                    <a:prstGeom prst="rect">
+                      <a:avLst/>
+                    </a:prstGeom>
+                  </pic:spPr>
+                </pic:pic>
+              </a:graphicData>
+            </a:graphic>
+          </wp:inline>
+        </w:drawing>
+      </w:r>
+    </w:p>
+    <w:p>
+      <w:pPr>
+        <w:ind w:firstLine="709"/>
+        <w:jc w:val="center"/>
+        <w:rPr>
+          <w:rFonts w:eastAsia="Times New Roman" w:cs="Times New Roman"/>
+          <w:color w:val="000000"/>
+          <w:szCs w:val="24"/>
+          <w:lang w:eastAsia="ru-RU"/>
+        </w:rPr>
+      </w:pPr>
+      <w:r>
+        <w:rPr>
+          <w:rFonts w:eastAsia="Times New Roman" w:cs="Times New Roman"/>
+          <w:color w:val="000000"/>
+          <w:szCs w:val="24"/>
+          <w:lang w:eastAsia="ru-RU"/>
+        </w:rPr>
+        <w:t xml:space="preserve">Рисунок </w:t>
+      </w:r>
+      <w:r>
+        <w:rPr>
+          <w:rFonts w:eastAsia="Times New Roman" w:cs="Times New Roman"/>
+          <w:color w:val="000000"/>
+          <w:szCs w:val="24"/>
+          <w:lang w:eastAsia="ru-RU"/>
+        </w:rPr>
+        <w:t>10</w:t>
       </w:r>
       <w:r>
         <w:rPr>
@@ -3131,6 +3039,7 @@
           <w:szCs w:val="24"/>
           <w:lang w:eastAsia="ru-RU"/>
         </w:rPr>
+        <w:lastRenderedPageBreak/>
         <w:t>Вывод:</w:t>
       </w:r>
     </w:p>
@@ -3265,8 +3174,8 @@
     <w:p/>
     <w:p/>
     <w:sectPr>
-      <w:footerReference w:type="default" r:id="rId15"/>
-      <w:footerReference w:type="first" r:id="rId16"/>
+      <w:footerReference w:type="default" r:id="rId18"/>
+      <w:footerReference w:type="first" r:id="rId19"/>
       <w:pgSz w:w="11906" w:h="16838"/>
       <w:pgMar w:top="1134" w:right="850" w:bottom="1134" w:left="1701" w:header="708" w:footer="708" w:gutter="0"/>
       <w:pgNumType w:start="1"/>
@@ -3276,6 +3185,31 @@
     </w:sectPr>
   </w:body>
 </w:document>
+</file>
+
+<file path=word/endnotes.xml><?xml version="1.0" encoding="utf-8"?>
+<w:endnotes xmlns:wpc="http://schemas.microsoft.com/office/word/2010/wordprocessingCanvas" xmlns:cx="http://schemas.microsoft.com/office/drawing/2014/chartex" xmlns:cx1="http://schemas.microsoft.com/office/drawing/2015/9/8/chartex" xmlns:cx2="http://schemas.microsoft.com/office/drawing/2015/10/21/chartex" xmlns:cx3="http://schemas.microsoft.com/office/drawing/2016/5/9/chartex" xmlns:cx4="http://schemas.microsoft.com/office/drawing/2016/5/10/chartex" xmlns:cx5="http://schemas.microsoft.com/office/drawing/2016/5/11/chartex" xmlns:cx6="http://schemas.microsoft.com/office/drawing/2016/5/12/chartex" xmlns:cx7="http://schemas.microsoft.com/office/drawing/2016/5/13/chartex" xmlns:cx8="http://schemas.microsoft.com/office/drawing/2016/5/14/chartex" xmlns:mc="http://schemas.openxmlformats.org/markup-compatibility/2006" xmlns:aink="http://schemas.microsoft.com/office/drawing/2016/ink" xmlns:am3d="http://schemas.microsoft.com/office/drawing/2017/model3d" xmlns:o="urn:schemas-microsoft-com:office:office" xmlns:oel="http://schemas.microsoft.com/office/2019/extlst" xmlns:r="http://schemas.openxmlformats.org/officeDocument/2006/relationships" xmlns:m="http://schemas.openxmlformats.org/officeDocument/2006/math" xmlns:v="urn:schemas-microsoft-com:vml" xmlns:wp14="http://schemas.microsoft.com/office/word/2010/wordprocessingDrawing" xmlns:wp="http://schemas.openxmlformats.org/drawingml/2006/wordprocessingDrawing" xmlns:w10="urn:schemas-microsoft-com:office:word" xmlns:w="http://schemas.openxmlformats.org/wordprocessingml/2006/main" xmlns:w14="http://schemas.microsoft.com/office/word/2010/wordml" xmlns:w15="http://schemas.microsoft.com/office/word/2012/wordml" xmlns:w16cex="http://schemas.microsoft.com/office/word/2018/wordml/cex" xmlns:w16cid="http://schemas.microsoft.com/office/word/2016/wordml/cid" xmlns:w16="http://schemas.microsoft.com/office/word/2018/wordml" xmlns:w16du="http://schemas.microsoft.com/office/word/2023/wordml/word16du" xmlns:w16sdtdh="http://schemas.microsoft.com/office/word/2020/wordml/sdtdatahash" xmlns:w16se="http://schemas.microsoft.com/office/word/2015/wordml/symex" xmlns:wpg="http://schemas.microsoft.com/office/word/2010/wordprocessingGroup" xmlns:wpi="http://schemas.microsoft.com/office/word/2010/wordprocessingInk" xmlns:wne="http://schemas.microsoft.com/office/word/2006/wordml" xmlns:wps="http://schemas.microsoft.com/office/word/2010/wordprocessingShape" mc:Ignorable="w14 w15 w16se w16cid w16 w16cex w16sdtdh w16du wp14">
+  <w:endnote w:type="separator" w:id="-1">
+    <w:p>
+      <w:pPr>
+        <w:spacing w:after="0" w:line="240" w:lineRule="auto"/>
+      </w:pPr>
+      <w:r>
+        <w:separator/>
+      </w:r>
+    </w:p>
+  </w:endnote>
+  <w:endnote w:type="continuationSeparator" w:id="0">
+    <w:p>
+      <w:pPr>
+        <w:spacing w:after="0" w:line="240" w:lineRule="auto"/>
+      </w:pPr>
+      <w:r>
+        <w:continuationSeparator/>
+      </w:r>
+    </w:p>
+  </w:endnote>
+</w:endnotes>
 </file>
 
 <file path=word/footer1.xml><?xml version="1.0" encoding="utf-8"?>
@@ -3348,6 +3282,31 @@
     </w:pPr>
   </w:p>
 </w:ftr>
+</file>
+
+<file path=word/footnotes.xml><?xml version="1.0" encoding="utf-8"?>
+<w:footnotes xmlns:wpc="http://schemas.microsoft.com/office/word/2010/wordprocessingCanvas" xmlns:cx="http://schemas.microsoft.com/office/drawing/2014/chartex" xmlns:cx1="http://schemas.microsoft.com/office/drawing/2015/9/8/chartex" xmlns:cx2="http://schemas.microsoft.com/office/drawing/2015/10/21/chartex" xmlns:cx3="http://schemas.microsoft.com/office/drawing/2016/5/9/chartex" xmlns:cx4="http://schemas.microsoft.com/office/drawing/2016/5/10/chartex" xmlns:cx5="http://schemas.microsoft.com/office/drawing/2016/5/11/chartex" xmlns:cx6="http://schemas.microsoft.com/office/drawing/2016/5/12/chartex" xmlns:cx7="http://schemas.microsoft.com/office/drawing/2016/5/13/chartex" xmlns:cx8="http://schemas.microsoft.com/office/drawing/2016/5/14/chartex" xmlns:mc="http://schemas.openxmlformats.org/markup-compatibility/2006" xmlns:aink="http://schemas.microsoft.com/office/drawing/2016/ink" xmlns:am3d="http://schemas.microsoft.com/office/drawing/2017/model3d" xmlns:o="urn:schemas-microsoft-com:office:office" xmlns:oel="http://schemas.microsoft.com/office/2019/extlst" xmlns:r="http://schemas.openxmlformats.org/officeDocument/2006/relationships" xmlns:m="http://schemas.openxmlformats.org/officeDocument/2006/math" xmlns:v="urn:schemas-microsoft-com:vml" xmlns:wp14="http://schemas.microsoft.com/office/word/2010/wordprocessingDrawing" xmlns:wp="http://schemas.openxmlformats.org/drawingml/2006/wordprocessingDrawing" xmlns:w10="urn:schemas-microsoft-com:office:word" xmlns:w="http://schemas.openxmlformats.org/wordprocessingml/2006/main" xmlns:w14="http://schemas.microsoft.com/office/word/2010/wordml" xmlns:w15="http://schemas.microsoft.com/office/word/2012/wordml" xmlns:w16cex="http://schemas.microsoft.com/office/word/2018/wordml/cex" xmlns:w16cid="http://schemas.microsoft.com/office/word/2016/wordml/cid" xmlns:w16="http://schemas.microsoft.com/office/word/2018/wordml" xmlns:w16du="http://schemas.microsoft.com/office/word/2023/wordml/word16du" xmlns:w16sdtdh="http://schemas.microsoft.com/office/word/2020/wordml/sdtdatahash" xmlns:w16se="http://schemas.microsoft.com/office/word/2015/wordml/symex" xmlns:wpg="http://schemas.microsoft.com/office/word/2010/wordprocessingGroup" xmlns:wpi="http://schemas.microsoft.com/office/word/2010/wordprocessingInk" xmlns:wne="http://schemas.microsoft.com/office/word/2006/wordml" xmlns:wps="http://schemas.microsoft.com/office/word/2010/wordprocessingShape" mc:Ignorable="w14 w15 w16se w16cid w16 w16cex w16sdtdh w16du wp14">
+  <w:footnote w:type="separator" w:id="-1">
+    <w:p>
+      <w:pPr>
+        <w:spacing w:after="0" w:line="240" w:lineRule="auto"/>
+      </w:pPr>
+      <w:r>
+        <w:separator/>
+      </w:r>
+    </w:p>
+  </w:footnote>
+  <w:footnote w:type="continuationSeparator" w:id="0">
+    <w:p>
+      <w:pPr>
+        <w:spacing w:after="0" w:line="240" w:lineRule="auto"/>
+      </w:pPr>
+      <w:r>
+        <w:continuationSeparator/>
+      </w:r>
+    </w:p>
+  </w:footnote>
+</w:footnotes>
 </file>
 
 <file path=word/numbering.xml><?xml version="1.0" encoding="utf-8"?>

</xml_diff>